<commit_message>
re-formatted to NSF-compliant Latex templates, updated career checklist, completed data management plan (DMP)
</commit_message>
<xml_diff>
--- a/NSF Career Checklist.docx
+++ b/NSF Career Checklist.docx
@@ -18,8 +18,8 @@
         <w:tblLook w:val="04a0" w:noHBand="0" w:noVBand="1" w:firstColumn="1" w:lastRow="0" w:lastColumn="0" w:firstRow="1"/>
       </w:tblPr>
       <w:tblGrid>
-        <w:gridCol w:w="431"/>
-        <w:gridCol w:w="2444"/>
+        <w:gridCol w:w="430"/>
+        <w:gridCol w:w="2445"/>
         <w:gridCol w:w="5832"/>
       </w:tblGrid>
       <w:tr>
@@ -36,7 +36,8 @@
           <w:p>
             <w:pPr>
               <w:pStyle w:val="Normal"/>
-              <w:widowControl/>
+              <w:widowControl w:val="false"/>
+              <w:suppressAutoHyphens w:val="true"/>
               <w:spacing w:before="0" w:after="0"/>
               <w:jc w:val="center"/>
               <w:rPr>
@@ -65,13 +66,14 @@
         <w:trPr/>
         <w:tc>
           <w:tcPr>
-            <w:tcW w:w="431" w:type="dxa"/>
+            <w:tcW w:w="430" w:type="dxa"/>
             <w:tcBorders/>
           </w:tcPr>
           <w:p>
             <w:pPr>
               <w:pStyle w:val="Normal"/>
-              <w:widowControl/>
+              <w:widowControl w:val="false"/>
+              <w:suppressAutoHyphens w:val="true"/>
               <w:spacing w:before="0" w:after="0"/>
               <w:jc w:val="left"/>
               <w:rPr>
@@ -100,13 +102,14 @@
         </w:tc>
         <w:tc>
           <w:tcPr>
-            <w:tcW w:w="2444" w:type="dxa"/>
+            <w:tcW w:w="2445" w:type="dxa"/>
             <w:tcBorders/>
           </w:tcPr>
           <w:p>
             <w:pPr>
               <w:pStyle w:val="Normal"/>
-              <w:widowControl/>
+              <w:widowControl w:val="false"/>
+              <w:suppressAutoHyphens w:val="true"/>
               <w:spacing w:before="0" w:after="0"/>
               <w:jc w:val="left"/>
               <w:rPr>
@@ -142,7 +145,94 @@
           <w:p>
             <w:pPr>
               <w:pStyle w:val="Normal"/>
-              <w:widowControl/>
+              <w:widowControl w:val="false"/>
+              <w:suppressAutoHyphens w:val="true"/>
+              <w:spacing w:before="0" w:after="0"/>
+              <w:jc w:val="left"/>
+              <w:rPr>
+                <w:rFonts w:cs="Calibri" w:cstheme="minorHAnsi"/>
+              </w:rPr>
+            </w:pPr>
+            <w:r>
+              <w:rPr>
+                <w:rFonts w:cs="Calibri" w:cstheme="minorHAnsi"/>
+              </w:rPr>
+            </w:r>
+          </w:p>
+        </w:tc>
+      </w:tr>
+      <w:tr>
+        <w:trPr/>
+        <w:tc>
+          <w:tcPr>
+            <w:tcW w:w="430" w:type="dxa"/>
+            <w:tcBorders/>
+          </w:tcPr>
+          <w:p>
+            <w:pPr>
+              <w:pStyle w:val="Normal"/>
+              <w:widowControl w:val="false"/>
+              <w:suppressAutoHyphens w:val="true"/>
+              <w:spacing w:before="0" w:after="0"/>
+              <w:jc w:val="left"/>
+              <w:rPr>
+                <w:rFonts w:cs="Calibri" w:cstheme="minorHAnsi"/>
+              </w:rPr>
+            </w:pPr>
+            <w:r>
+              <w:rPr>
+                <w:rFonts w:cs="Calibri" w:cstheme="minorHAnsi"/>
+              </w:rPr>
+            </w:r>
+          </w:p>
+        </w:tc>
+        <w:tc>
+          <w:tcPr>
+            <w:tcW w:w="2445" w:type="dxa"/>
+            <w:tcBorders/>
+          </w:tcPr>
+          <w:p>
+            <w:pPr>
+              <w:pStyle w:val="Normal"/>
+              <w:widowControl w:val="false"/>
+              <w:suppressAutoHyphens w:val="true"/>
+              <w:spacing w:before="0" w:after="0"/>
+              <w:jc w:val="left"/>
+              <w:rPr>
+                <w:rFonts w:ascii="Calibri" w:hAnsi="Calibri" w:eastAsia="Calibri"/>
+                <w:b/>
+                <w:b/>
+                <w:bCs/>
+                <w:kern w:val="2"/>
+                <w:sz w:val="22"/>
+                <w:szCs w:val="22"/>
+                <w:lang w:val="en-US" w:eastAsia="en-US" w:bidi="ar-SA"/>
+              </w:rPr>
+            </w:pPr>
+            <w:r>
+              <w:rPr>
+                <w:rFonts w:eastAsia="Calibri" w:cs="Calibri" w:cstheme="minorHAnsi"/>
+                <w:b/>
+                <w:bCs/>
+                <w:kern w:val="2"/>
+                <w:sz w:val="22"/>
+                <w:szCs w:val="22"/>
+                <w:lang w:val="en-US" w:eastAsia="en-US" w:bidi="ar-SA"/>
+              </w:rPr>
+              <w:t>Project Summary</w:t>
+            </w:r>
+          </w:p>
+        </w:tc>
+        <w:tc>
+          <w:tcPr>
+            <w:tcW w:w="5832" w:type="dxa"/>
+            <w:tcBorders/>
+          </w:tcPr>
+          <w:p>
+            <w:pPr>
+              <w:pStyle w:val="Normal"/>
+              <w:widowControl w:val="false"/>
+              <w:suppressAutoHyphens w:val="true"/>
               <w:spacing w:before="0" w:after="0"/>
               <w:jc w:val="left"/>
               <w:rPr>
@@ -157,21 +247,83 @@
                 <w:szCs w:val="22"/>
                 <w:lang w:val="en-US" w:eastAsia="en-US" w:bidi="ar-SA"/>
               </w:rPr>
-            </w:r>
-          </w:p>
-        </w:tc>
-      </w:tr>
-      <w:tr>
-        <w:trPr/>
-        <w:tc>
-          <w:tcPr>
-            <w:tcW w:w="431" w:type="dxa"/>
+              <w:t>1 page limit</w:t>
+            </w:r>
+          </w:p>
+        </w:tc>
+      </w:tr>
+      <w:tr>
+        <w:trPr/>
+        <w:tc>
+          <w:tcPr>
+            <w:tcW w:w="430" w:type="dxa"/>
             <w:tcBorders/>
           </w:tcPr>
           <w:p>
             <w:pPr>
               <w:pStyle w:val="Normal"/>
-              <w:widowControl/>
+              <w:widowControl w:val="false"/>
+              <w:suppressAutoHyphens w:val="true"/>
+              <w:spacing w:before="0" w:after="0"/>
+              <w:jc w:val="left"/>
+              <w:rPr>
+                <w:rFonts w:cs="Calibri" w:cstheme="minorHAnsi"/>
+              </w:rPr>
+            </w:pPr>
+            <w:r>
+              <w:rPr>
+                <w:rFonts w:cs="Calibri" w:cstheme="minorHAnsi"/>
+              </w:rPr>
+            </w:r>
+          </w:p>
+        </w:tc>
+        <w:tc>
+          <w:tcPr>
+            <w:tcW w:w="2445" w:type="dxa"/>
+            <w:tcBorders/>
+          </w:tcPr>
+          <w:p>
+            <w:pPr>
+              <w:pStyle w:val="Normal"/>
+              <w:widowControl w:val="false"/>
+              <w:suppressAutoHyphens w:val="true"/>
+              <w:spacing w:before="0" w:after="0"/>
+              <w:jc w:val="left"/>
+              <w:rPr>
+                <w:rFonts w:ascii="Calibri" w:hAnsi="Calibri" w:eastAsia="Calibri"/>
+                <w:b/>
+                <w:b/>
+                <w:bCs/>
+                <w:kern w:val="2"/>
+                <w:sz w:val="22"/>
+                <w:szCs w:val="22"/>
+                <w:lang w:val="en-US" w:eastAsia="en-US" w:bidi="ar-SA"/>
+              </w:rPr>
+            </w:pPr>
+            <w:r>
+              <w:rPr>
+                <w:rFonts w:eastAsia="Calibri" w:cs="Calibri" w:cstheme="minorHAnsi"/>
+                <w:b/>
+                <w:bCs/>
+                <w:kern w:val="2"/>
+                <w:sz w:val="22"/>
+                <w:szCs w:val="22"/>
+                <w:lang w:val="en-US" w:eastAsia="en-US" w:bidi="ar-SA"/>
+              </w:rPr>
+              <w:t>Table of Contents</w:t>
+            </w:r>
+          </w:p>
+        </w:tc>
+        <w:tc>
+          <w:tcPr>
+            <w:tcW w:w="5832" w:type="dxa"/>
+            <w:tcBorders/>
+          </w:tcPr>
+          <w:p>
+            <w:pPr>
+              <w:pStyle w:val="Normal"/>
+              <w:widowControl w:val="false"/>
+              <w:suppressAutoHyphens w:val="true"/>
               <w:spacing w:before="0" w:after="0"/>
               <w:jc w:val="left"/>
               <w:rPr>
@@ -186,18 +338,46 @@
                 <w:szCs w:val="22"/>
                 <w:lang w:val="en-US" w:eastAsia="en-US" w:bidi="ar-SA"/>
               </w:rPr>
-            </w:r>
-          </w:p>
-        </w:tc>
-        <w:tc>
-          <w:tcPr>
-            <w:tcW w:w="2444" w:type="dxa"/>
+              <w:t>Automatically generated in Research.gov</w:t>
+            </w:r>
+          </w:p>
+        </w:tc>
+      </w:tr>
+      <w:tr>
+        <w:trPr/>
+        <w:tc>
+          <w:tcPr>
+            <w:tcW w:w="430" w:type="dxa"/>
             <w:tcBorders/>
           </w:tcPr>
           <w:p>
             <w:pPr>
               <w:pStyle w:val="Normal"/>
-              <w:widowControl/>
+              <w:widowControl w:val="false"/>
+              <w:suppressAutoHyphens w:val="true"/>
+              <w:spacing w:before="0" w:after="0"/>
+              <w:jc w:val="left"/>
+              <w:rPr>
+                <w:rFonts w:cs="Calibri" w:cstheme="minorHAnsi"/>
+              </w:rPr>
+            </w:pPr>
+            <w:r>
+              <w:rPr>
+                <w:rFonts w:cs="Calibri" w:cstheme="minorHAnsi"/>
+              </w:rPr>
+            </w:r>
+          </w:p>
+        </w:tc>
+        <w:tc>
+          <w:tcPr>
+            <w:tcW w:w="2445" w:type="dxa"/>
+            <w:tcBorders/>
+          </w:tcPr>
+          <w:p>
+            <w:pPr>
+              <w:pStyle w:val="Normal"/>
+              <w:widowControl w:val="false"/>
+              <w:suppressAutoHyphens w:val="true"/>
               <w:spacing w:before="0" w:after="0"/>
               <w:jc w:val="left"/>
               <w:rPr>
@@ -221,7 +401,7 @@
                 <w:szCs w:val="22"/>
                 <w:lang w:val="en-US" w:eastAsia="en-US" w:bidi="ar-SA"/>
               </w:rPr>
-              <w:t>Project Summary</w:t>
+              <w:t>Project Description</w:t>
             </w:r>
           </w:p>
         </w:tc>
@@ -233,7 +413,8 @@
           <w:p>
             <w:pPr>
               <w:pStyle w:val="Normal"/>
-              <w:widowControl/>
+              <w:widowControl w:val="false"/>
+              <w:suppressAutoHyphens w:val="true"/>
               <w:spacing w:before="0" w:after="0"/>
               <w:jc w:val="left"/>
               <w:rPr>
@@ -248,22 +429,220 @@
                 <w:szCs w:val="22"/>
                 <w:lang w:val="en-US" w:eastAsia="en-US" w:bidi="ar-SA"/>
               </w:rPr>
-              <w:t>1 page limit</w:t>
-            </w:r>
-          </w:p>
-        </w:tc>
-      </w:tr>
-      <w:tr>
-        <w:trPr/>
-        <w:tc>
-          <w:tcPr>
-            <w:tcW w:w="431" w:type="dxa"/>
-            <w:tcBorders/>
-          </w:tcPr>
+              <w:t>15 page limit – Note font, line spacing &amp; margin specs.</w:t>
+            </w:r>
+          </w:p>
           <w:p>
             <w:pPr>
               <w:pStyle w:val="Normal"/>
-              <w:widowControl/>
+              <w:widowControl w:val="false"/>
+              <w:suppressAutoHyphens w:val="true"/>
+              <w:spacing w:before="0" w:after="0"/>
+              <w:jc w:val="left"/>
+              <w:rPr>
+                <w:rFonts w:ascii="Calibri" w:hAnsi="Calibri" w:eastAsia="Calibri" w:cs=""/>
+                <w:kern w:val="2"/>
+                <w:sz w:val="22"/>
+                <w:szCs w:val="22"/>
+                <w:lang w:val="en-US" w:eastAsia="en-US" w:bidi="ar-SA"/>
+              </w:rPr>
+            </w:pPr>
+            <w:r>
+              <w:rPr>
+                <w:rFonts w:eastAsia="Calibri" w:cs=""/>
+                <w:kern w:val="2"/>
+                <w:sz w:val="22"/>
+                <w:szCs w:val="22"/>
+                <w:lang w:val="en-US" w:eastAsia="en-US" w:bidi="ar-SA"/>
+              </w:rPr>
+            </w:r>
+          </w:p>
+          <w:p>
+            <w:pPr>
+              <w:pStyle w:val="Normal"/>
+              <w:widowControl w:val="false"/>
+              <w:suppressAutoHyphens w:val="true"/>
+              <w:spacing w:before="0" w:after="0"/>
+              <w:jc w:val="left"/>
+              <w:rPr>
+                <w:rFonts w:ascii="Calibri" w:hAnsi="Calibri" w:eastAsia="Calibri" w:cs=""/>
+                <w:kern w:val="2"/>
+                <w:sz w:val="22"/>
+                <w:szCs w:val="22"/>
+                <w:lang w:val="en-US" w:eastAsia="en-US" w:bidi="ar-SA"/>
+              </w:rPr>
+            </w:pPr>
+            <w:r>
+              <w:rPr>
+                <w:rFonts w:eastAsia="Calibri" w:cs=""/>
+                <w:kern w:val="2"/>
+                <w:sz w:val="22"/>
+                <w:szCs w:val="22"/>
+                <w:lang w:val="en-US" w:eastAsia="en-US" w:bidi="ar-SA"/>
+              </w:rPr>
+              <w:t>Proposers should address what they want to do, why they want to do it, how they plan to do it, how they will know if they succeed, and what benefits could accrue if the project is successful.</w:t>
+            </w:r>
+          </w:p>
+        </w:tc>
+      </w:tr>
+      <w:tr>
+        <w:trPr/>
+        <w:tc>
+          <w:tcPr>
+            <w:tcW w:w="430" w:type="dxa"/>
+            <w:tcBorders/>
+          </w:tcPr>
+          <w:p>
+            <w:pPr>
+              <w:pStyle w:val="Normal"/>
+              <w:widowControl w:val="false"/>
+              <w:suppressAutoHyphens w:val="true"/>
+              <w:spacing w:before="0" w:after="0"/>
+              <w:jc w:val="left"/>
+              <w:rPr>
+                <w:rFonts w:cs="Calibri" w:cstheme="minorHAnsi"/>
+              </w:rPr>
+            </w:pPr>
+            <w:r>
+              <w:rPr>
+                <w:rFonts w:cs="Calibri" w:cstheme="minorHAnsi"/>
+              </w:rPr>
+            </w:r>
+          </w:p>
+        </w:tc>
+        <w:tc>
+          <w:tcPr>
+            <w:tcW w:w="2445" w:type="dxa"/>
+            <w:tcBorders/>
+          </w:tcPr>
+          <w:p>
+            <w:pPr>
+              <w:pStyle w:val="Normal"/>
+              <w:widowControl w:val="false"/>
+              <w:suppressAutoHyphens w:val="true"/>
+              <w:spacing w:before="0" w:after="0"/>
+              <w:jc w:val="left"/>
+              <w:rPr>
+                <w:rFonts w:ascii="Calibri" w:hAnsi="Calibri" w:eastAsia="Calibri"/>
+                <w:b/>
+                <w:b/>
+                <w:bCs/>
+                <w:kern w:val="2"/>
+                <w:sz w:val="22"/>
+                <w:szCs w:val="22"/>
+                <w:lang w:val="en-US" w:eastAsia="en-US" w:bidi="ar-SA"/>
+              </w:rPr>
+            </w:pPr>
+            <w:r>
+              <w:rPr>
+                <w:rFonts w:eastAsia="Calibri" w:cs="Calibri" w:cstheme="minorHAnsi"/>
+                <w:b/>
+                <w:bCs/>
+                <w:kern w:val="2"/>
+                <w:sz w:val="22"/>
+                <w:szCs w:val="22"/>
+                <w:lang w:val="en-US" w:eastAsia="en-US" w:bidi="ar-SA"/>
+              </w:rPr>
+              <w:t>References Cited</w:t>
+            </w:r>
+          </w:p>
+        </w:tc>
+        <w:tc>
+          <w:tcPr>
+            <w:tcW w:w="5832" w:type="dxa"/>
+            <w:tcBorders/>
+          </w:tcPr>
+          <w:p>
+            <w:pPr>
+              <w:pStyle w:val="Normal"/>
+              <w:widowControl w:val="false"/>
+              <w:suppressAutoHyphens w:val="true"/>
+              <w:spacing w:before="0" w:after="0"/>
+              <w:jc w:val="left"/>
+              <w:rPr>
+                <w:rFonts w:cs="Calibri" w:cstheme="minorHAnsi"/>
+              </w:rPr>
+            </w:pPr>
+            <w:r>
+              <w:rPr>
+                <w:rFonts w:cs="Calibri" w:cstheme="minorHAnsi"/>
+              </w:rPr>
+            </w:r>
+          </w:p>
+        </w:tc>
+      </w:tr>
+      <w:tr>
+        <w:trPr/>
+        <w:tc>
+          <w:tcPr>
+            <w:tcW w:w="430" w:type="dxa"/>
+            <w:tcBorders/>
+          </w:tcPr>
+          <w:p>
+            <w:pPr>
+              <w:pStyle w:val="Normal"/>
+              <w:widowControl w:val="false"/>
+              <w:suppressAutoHyphens w:val="true"/>
+              <w:spacing w:before="0" w:after="0"/>
+              <w:jc w:val="left"/>
+              <w:rPr>
+                <w:rFonts w:cs="Calibri" w:cstheme="minorHAnsi"/>
+              </w:rPr>
+            </w:pPr>
+            <w:r>
+              <w:rPr>
+                <w:rFonts w:cs="Calibri" w:cstheme="minorHAnsi"/>
+              </w:rPr>
+            </w:r>
+          </w:p>
+        </w:tc>
+        <w:tc>
+          <w:tcPr>
+            <w:tcW w:w="2445" w:type="dxa"/>
+            <w:tcBorders/>
+          </w:tcPr>
+          <w:p>
+            <w:pPr>
+              <w:pStyle w:val="Normal"/>
+              <w:widowControl w:val="false"/>
+              <w:suppressAutoHyphens w:val="true"/>
+              <w:spacing w:before="0" w:after="0"/>
+              <w:jc w:val="left"/>
+              <w:rPr>
+                <w:rFonts w:ascii="Calibri" w:hAnsi="Calibri" w:eastAsia="Calibri"/>
+                <w:b/>
+                <w:b/>
+                <w:bCs/>
+                <w:kern w:val="2"/>
+                <w:sz w:val="22"/>
+                <w:szCs w:val="22"/>
+                <w:lang w:val="en-US" w:eastAsia="en-US" w:bidi="ar-SA"/>
+              </w:rPr>
+            </w:pPr>
+            <w:r>
+              <w:rPr>
+                <w:rFonts w:eastAsia="Calibri" w:cs="Calibri" w:cstheme="minorHAnsi"/>
+                <w:b/>
+                <w:bCs/>
+                <w:kern w:val="2"/>
+                <w:sz w:val="22"/>
+                <w:szCs w:val="22"/>
+                <w:lang w:val="en-US" w:eastAsia="en-US" w:bidi="ar-SA"/>
+              </w:rPr>
+              <w:t>Budget</w:t>
+            </w:r>
+          </w:p>
+        </w:tc>
+        <w:tc>
+          <w:tcPr>
+            <w:tcW w:w="5832" w:type="dxa"/>
+            <w:tcBorders/>
+          </w:tcPr>
+          <w:p>
+            <w:pPr>
+              <w:pStyle w:val="Normal"/>
+              <w:widowControl w:val="false"/>
+              <w:suppressAutoHyphens w:val="true"/>
               <w:spacing w:before="0" w:after="0"/>
               <w:jc w:val="left"/>
               <w:rPr>
@@ -278,18 +657,137 @@
                 <w:szCs w:val="22"/>
                 <w:lang w:val="en-US" w:eastAsia="en-US" w:bidi="ar-SA"/>
               </w:rPr>
-            </w:r>
-          </w:p>
-        </w:tc>
-        <w:tc>
-          <w:tcPr>
-            <w:tcW w:w="2444" w:type="dxa"/>
+              <w:t>Entered through Research.gov. No upload.</w:t>
+            </w:r>
+          </w:p>
+        </w:tc>
+      </w:tr>
+      <w:tr>
+        <w:trPr/>
+        <w:tc>
+          <w:tcPr>
+            <w:tcW w:w="430" w:type="dxa"/>
             <w:tcBorders/>
           </w:tcPr>
           <w:p>
             <w:pPr>
               <w:pStyle w:val="Normal"/>
-              <w:widowControl/>
+              <w:widowControl w:val="false"/>
+              <w:suppressAutoHyphens w:val="true"/>
+              <w:spacing w:before="0" w:after="0"/>
+              <w:jc w:val="left"/>
+              <w:rPr>
+                <w:rFonts w:cs="Calibri" w:cstheme="minorHAnsi"/>
+              </w:rPr>
+            </w:pPr>
+            <w:r>
+              <w:rPr>
+                <w:rFonts w:cs="Calibri" w:cstheme="minorHAnsi"/>
+              </w:rPr>
+            </w:r>
+          </w:p>
+        </w:tc>
+        <w:tc>
+          <w:tcPr>
+            <w:tcW w:w="2445" w:type="dxa"/>
+            <w:tcBorders/>
+          </w:tcPr>
+          <w:p>
+            <w:pPr>
+              <w:pStyle w:val="Normal"/>
+              <w:widowControl w:val="false"/>
+              <w:suppressAutoHyphens w:val="true"/>
+              <w:spacing w:before="0" w:after="0"/>
+              <w:jc w:val="left"/>
+              <w:rPr>
+                <w:b/>
+                <w:b/>
+                <w:bCs/>
+                <w:i w:val="false"/>
+                <w:i w:val="false"/>
+                <w:iCs w:val="false"/>
+              </w:rPr>
+            </w:pPr>
+            <w:r>
+              <w:rPr>
+                <w:rFonts w:eastAsia="Calibri" w:cs="Calibri" w:cstheme="minorHAnsi"/>
+                <w:b/>
+                <w:bCs/>
+                <w:i w:val="false"/>
+                <w:iCs w:val="false"/>
+                <w:kern w:val="2"/>
+                <w:sz w:val="22"/>
+                <w:szCs w:val="22"/>
+                <w:lang w:val="en-US" w:eastAsia="en-US" w:bidi="ar-SA"/>
+              </w:rPr>
+              <w:t>Budget Justification</w:t>
+            </w:r>
+          </w:p>
+        </w:tc>
+        <w:tc>
+          <w:tcPr>
+            <w:tcW w:w="5832" w:type="dxa"/>
+            <w:tcBorders/>
+          </w:tcPr>
+          <w:p>
+            <w:pPr>
+              <w:pStyle w:val="Normal"/>
+              <w:widowControl w:val="false"/>
+              <w:suppressAutoHyphens w:val="true"/>
+              <w:spacing w:before="0" w:after="0"/>
+              <w:jc w:val="left"/>
+              <w:rPr>
+                <w:rFonts w:cs="Calibri" w:cstheme="minorHAnsi"/>
+              </w:rPr>
+            </w:pPr>
+            <w:r>
+              <w:rPr>
+                <w:rFonts w:eastAsia="Calibri" w:cs="Calibri" w:cstheme="minorHAnsi"/>
+                <w:kern w:val="2"/>
+                <w:sz w:val="22"/>
+                <w:szCs w:val="22"/>
+                <w:lang w:val="en-US" w:eastAsia="en-US" w:bidi="ar-SA"/>
+              </w:rPr>
+              <w:t>5 page limit</w:t>
+            </w:r>
+          </w:p>
+        </w:tc>
+      </w:tr>
+      <w:tr>
+        <w:trPr/>
+        <w:tc>
+          <w:tcPr>
+            <w:tcW w:w="430" w:type="dxa"/>
+            <w:tcBorders/>
+          </w:tcPr>
+          <w:p>
+            <w:pPr>
+              <w:pStyle w:val="Normal"/>
+              <w:widowControl w:val="false"/>
+              <w:suppressAutoHyphens w:val="true"/>
+              <w:spacing w:before="0" w:after="0"/>
+              <w:jc w:val="left"/>
+              <w:rPr>
+                <w:rFonts w:cs="Calibri" w:cstheme="minorHAnsi"/>
+              </w:rPr>
+            </w:pPr>
+            <w:r>
+              <w:rPr>
+                <w:rFonts w:cs="Calibri" w:cstheme="minorHAnsi"/>
+              </w:rPr>
+            </w:r>
+          </w:p>
+        </w:tc>
+        <w:tc>
+          <w:tcPr>
+            <w:tcW w:w="2445" w:type="dxa"/>
+            <w:tcBorders/>
+          </w:tcPr>
+          <w:p>
+            <w:pPr>
+              <w:pStyle w:val="Normal"/>
+              <w:widowControl w:val="false"/>
+              <w:suppressAutoHyphens w:val="true"/>
               <w:spacing w:before="0" w:after="0"/>
               <w:jc w:val="left"/>
               <w:rPr>
@@ -313,7 +811,7 @@
                 <w:szCs w:val="22"/>
                 <w:lang w:val="en-US" w:eastAsia="en-US" w:bidi="ar-SA"/>
               </w:rPr>
-              <w:t>Table of Contents</w:t>
+              <w:t>Facilities, Equipment and Other Resources</w:t>
             </w:r>
           </w:p>
         </w:tc>
@@ -325,13 +823,118 @@
           <w:p>
             <w:pPr>
               <w:pStyle w:val="Normal"/>
-              <w:widowControl/>
+              <w:widowControl w:val="false"/>
+              <w:suppressAutoHyphens w:val="true"/>
               <w:spacing w:before="0" w:after="0"/>
               <w:jc w:val="left"/>
               <w:rPr>
                 <w:rFonts w:cs="Calibri" w:cstheme="minorHAnsi"/>
               </w:rPr>
             </w:pPr>
+            <w:r>
+              <w:rPr>
+                <w:rFonts w:eastAsia="Calibri"/>
+                <w:kern w:val="2"/>
+                <w:sz w:val="22"/>
+                <w:szCs w:val="22"/>
+                <w:lang w:val="en-US" w:eastAsia="en-US" w:bidi="ar-SA"/>
+              </w:rPr>
+              <w:t>This section of the proposal is used to assess the adequacy of the resources available to perform the effort proposed to satisfy both the Intellectual Merit and Broader Impacts review criteria. Proposers should describe only those resources that are directly applicable. Proposers should include an aggregated description of the internal and external resources (both physical and personnel) that the organization and its collaborators, and subawardees will provide to the project, should it be funded. Such information must be provided in this section, in lieu of other parts of the proposal (e.g., Budget Justification, Project Description). The description should be narrative in nature and must not include any quantifiable financial information.</w:t>
+            </w:r>
+          </w:p>
+        </w:tc>
+      </w:tr>
+      <w:tr>
+        <w:trPr/>
+        <w:tc>
+          <w:tcPr>
+            <w:tcW w:w="430" w:type="dxa"/>
+            <w:tcBorders/>
+          </w:tcPr>
+          <w:p>
+            <w:pPr>
+              <w:pStyle w:val="Normal"/>
+              <w:widowControl w:val="false"/>
+              <w:suppressAutoHyphens w:val="true"/>
+              <w:spacing w:before="0" w:after="0"/>
+              <w:jc w:val="left"/>
+              <w:rPr>
+                <w:rFonts w:cs="Calibri" w:cstheme="minorHAnsi"/>
+              </w:rPr>
+            </w:pPr>
+            <w:r>
+              <w:rPr>
+                <w:rFonts w:cs="Calibri" w:cstheme="minorHAnsi"/>
+              </w:rPr>
+            </w:r>
+          </w:p>
+        </w:tc>
+        <w:tc>
+          <w:tcPr>
+            <w:tcW w:w="2445" w:type="dxa"/>
+            <w:tcBorders/>
+          </w:tcPr>
+          <w:p>
+            <w:pPr>
+              <w:pStyle w:val="Normal"/>
+              <w:widowControl w:val="false"/>
+              <w:suppressAutoHyphens w:val="true"/>
+              <w:spacing w:before="0" w:after="0"/>
+              <w:jc w:val="left"/>
+              <w:rPr>
+                <w:rFonts w:ascii="Calibri" w:hAnsi="Calibri" w:eastAsia="Calibri"/>
+                <w:b/>
+                <w:b/>
+                <w:bCs/>
+                <w:kern w:val="2"/>
+                <w:sz w:val="22"/>
+                <w:szCs w:val="22"/>
+                <w:lang w:val="en-US" w:eastAsia="en-US" w:bidi="ar-SA"/>
+              </w:rPr>
+            </w:pPr>
+            <w:r>
+              <w:rPr>
+                <w:rFonts w:eastAsia="Calibri" w:cs="Calibri" w:cstheme="minorHAnsi"/>
+                <w:b/>
+                <w:bCs/>
+                <w:kern w:val="2"/>
+                <w:sz w:val="22"/>
+                <w:szCs w:val="22"/>
+                <w:lang w:val="en-US" w:eastAsia="en-US" w:bidi="ar-SA"/>
+              </w:rPr>
+              <w:t>Sr. Personnel Docs: Biographical Sketch</w:t>
+            </w:r>
+          </w:p>
+        </w:tc>
+        <w:tc>
+          <w:tcPr>
+            <w:tcW w:w="5832" w:type="dxa"/>
+            <w:vMerge w:val="restart"/>
+            <w:tcBorders/>
+          </w:tcPr>
+          <w:p>
+            <w:pPr>
+              <w:pStyle w:val="Normal"/>
+              <w:widowControl w:val="false"/>
+              <w:suppressAutoHyphens w:val="true"/>
+              <w:spacing w:before="0" w:after="0"/>
+              <w:jc w:val="left"/>
+              <w:rPr>
+                <w:rFonts w:cs="Calibri" w:cstheme="minorHAnsi"/>
+              </w:rPr>
+            </w:pPr>
+            <w:r>
+              <w:rPr>
+                <w:rFonts w:eastAsia="Calibri" w:cs="Calibri" w:cstheme="minorHAnsi"/>
+                <w:b/>
+                <w:bCs/>
+                <w:kern w:val="2"/>
+                <w:sz w:val="22"/>
+                <w:szCs w:val="22"/>
+                <w:lang w:val="en-US" w:eastAsia="en-US" w:bidi="ar-SA"/>
+              </w:rPr>
+              <w:t xml:space="preserve">SciENcv recommended. </w:t>
+            </w:r>
             <w:r>
               <w:rPr>
                 <w:rFonts w:eastAsia="Calibri" w:cs="Calibri" w:cstheme="minorHAnsi"/>
@@ -340,22 +943,170 @@
                 <w:szCs w:val="22"/>
                 <w:lang w:val="en-US" w:eastAsia="en-US" w:bidi="ar-SA"/>
               </w:rPr>
-              <w:t>Automatically generated in Research.gov</w:t>
-            </w:r>
-          </w:p>
-        </w:tc>
-      </w:tr>
-      <w:tr>
-        <w:trPr/>
-        <w:tc>
-          <w:tcPr>
-            <w:tcW w:w="431" w:type="dxa"/>
+              <w:t>SciENcv will produce an NSF-compliant PDF versions. Senior personnel must prepare, save, certify, and submit these documents as part of their proposal via Research.gov or Grants.gov.</w:t>
+            </w:r>
+          </w:p>
+        </w:tc>
+      </w:tr>
+      <w:tr>
+        <w:trPr/>
+        <w:tc>
+          <w:tcPr>
+            <w:tcW w:w="430" w:type="dxa"/>
             <w:tcBorders/>
           </w:tcPr>
           <w:p>
             <w:pPr>
               <w:pStyle w:val="Normal"/>
-              <w:widowControl/>
+              <w:widowControl w:val="false"/>
+              <w:suppressAutoHyphens w:val="true"/>
+              <w:spacing w:before="0" w:after="0"/>
+              <w:jc w:val="left"/>
+              <w:rPr>
+                <w:rFonts w:cs="Calibri" w:cstheme="minorHAnsi"/>
+              </w:rPr>
+            </w:pPr>
+            <w:r>
+              <w:rPr>
+                <w:rFonts w:cs="Calibri" w:cstheme="minorHAnsi"/>
+              </w:rPr>
+            </w:r>
+          </w:p>
+        </w:tc>
+        <w:tc>
+          <w:tcPr>
+            <w:tcW w:w="2445" w:type="dxa"/>
+            <w:tcBorders/>
+          </w:tcPr>
+          <w:p>
+            <w:pPr>
+              <w:pStyle w:val="Normal"/>
+              <w:widowControl w:val="false"/>
+              <w:suppressAutoHyphens w:val="true"/>
+              <w:spacing w:before="0" w:after="0"/>
+              <w:jc w:val="left"/>
+              <w:rPr>
+                <w:rFonts w:ascii="Calibri" w:hAnsi="Calibri" w:eastAsia="Calibri"/>
+                <w:b/>
+                <w:b/>
+                <w:bCs/>
+                <w:kern w:val="2"/>
+                <w:sz w:val="22"/>
+                <w:szCs w:val="22"/>
+                <w:lang w:val="en-US" w:eastAsia="en-US" w:bidi="ar-SA"/>
+              </w:rPr>
+            </w:pPr>
+            <w:r>
+              <w:rPr>
+                <w:rFonts w:eastAsia="Calibri" w:cs="Calibri" w:cstheme="minorHAnsi"/>
+                <w:b/>
+                <w:bCs/>
+                <w:kern w:val="2"/>
+                <w:sz w:val="22"/>
+                <w:szCs w:val="22"/>
+                <w:lang w:val="en-US" w:eastAsia="en-US" w:bidi="ar-SA"/>
+              </w:rPr>
+              <w:t>Sr. Personnel Docs: Current &amp; Pending</w:t>
+            </w:r>
+          </w:p>
+        </w:tc>
+        <w:tc>
+          <w:tcPr>
+            <w:tcW w:w="5832" w:type="dxa"/>
+            <w:vMerge w:val="continue"/>
+            <w:tcBorders/>
+          </w:tcPr>
+          <w:p>
+            <w:pPr>
+              <w:pStyle w:val="Normal"/>
+              <w:widowControl w:val="false"/>
+              <w:suppressAutoHyphens w:val="true"/>
+              <w:spacing w:before="0" w:after="0"/>
+              <w:jc w:val="left"/>
+              <w:rPr>
+                <w:rFonts w:cs="Calibri" w:cstheme="minorHAnsi"/>
+              </w:rPr>
+            </w:pPr>
+            <w:r>
+              <w:rPr>
+                <w:rFonts w:cs="Calibri" w:cstheme="minorHAnsi"/>
+              </w:rPr>
+            </w:r>
+          </w:p>
+        </w:tc>
+      </w:tr>
+      <w:tr>
+        <w:trPr/>
+        <w:tc>
+          <w:tcPr>
+            <w:tcW w:w="430" w:type="dxa"/>
+            <w:tcBorders/>
+          </w:tcPr>
+          <w:p>
+            <w:pPr>
+              <w:pStyle w:val="Normal"/>
+              <w:widowControl w:val="false"/>
+              <w:suppressAutoHyphens w:val="true"/>
+              <w:spacing w:before="0" w:after="0"/>
+              <w:jc w:val="left"/>
+              <w:rPr>
+                <w:rFonts w:cs="Calibri" w:cstheme="minorHAnsi"/>
+              </w:rPr>
+            </w:pPr>
+            <w:r>
+              <w:rPr>
+                <w:rFonts w:cs="Calibri" w:cstheme="minorHAnsi"/>
+              </w:rPr>
+            </w:r>
+          </w:p>
+        </w:tc>
+        <w:tc>
+          <w:tcPr>
+            <w:tcW w:w="2445" w:type="dxa"/>
+            <w:tcBorders/>
+          </w:tcPr>
+          <w:p>
+            <w:pPr>
+              <w:pStyle w:val="Normal"/>
+              <w:widowControl w:val="false"/>
+              <w:suppressAutoHyphens w:val="true"/>
+              <w:spacing w:before="0" w:after="0"/>
+              <w:jc w:val="left"/>
+              <w:rPr>
+                <w:rFonts w:ascii="Calibri" w:hAnsi="Calibri" w:eastAsia="Calibri"/>
+                <w:b/>
+                <w:b/>
+                <w:bCs/>
+                <w:kern w:val="2"/>
+                <w:sz w:val="22"/>
+                <w:szCs w:val="22"/>
+                <w:lang w:val="en-US" w:eastAsia="en-US" w:bidi="ar-SA"/>
+              </w:rPr>
+            </w:pPr>
+            <w:r>
+              <w:rPr>
+                <w:rFonts w:eastAsia="Calibri" w:cs="Calibri" w:cstheme="minorHAnsi"/>
+                <w:b/>
+                <w:bCs/>
+                <w:kern w:val="2"/>
+                <w:sz w:val="22"/>
+                <w:szCs w:val="22"/>
+                <w:lang w:val="en-US" w:eastAsia="en-US" w:bidi="ar-SA"/>
+              </w:rPr>
+              <w:t>Sr. Personnel Docs: Collaborators and Other Affiliations (COA)</w:t>
+            </w:r>
+          </w:p>
+        </w:tc>
+        <w:tc>
+          <w:tcPr>
+            <w:tcW w:w="5832" w:type="dxa"/>
+            <w:tcBorders/>
+          </w:tcPr>
+          <w:p>
+            <w:pPr>
+              <w:pStyle w:val="Normal"/>
+              <w:widowControl w:val="false"/>
+              <w:suppressAutoHyphens w:val="true"/>
               <w:spacing w:before="0" w:after="0"/>
               <w:jc w:val="left"/>
               <w:rPr>
@@ -370,342 +1121,46 @@
                 <w:szCs w:val="22"/>
                 <w:lang w:val="en-US" w:eastAsia="en-US" w:bidi="ar-SA"/>
               </w:rPr>
-            </w:r>
-          </w:p>
-        </w:tc>
-        <w:tc>
-          <w:tcPr>
-            <w:tcW w:w="2444" w:type="dxa"/>
+              <w:t>Must use NSF COA template</w:t>
+            </w:r>
+          </w:p>
+        </w:tc>
+      </w:tr>
+      <w:tr>
+        <w:trPr/>
+        <w:tc>
+          <w:tcPr>
+            <w:tcW w:w="430" w:type="dxa"/>
             <w:tcBorders/>
           </w:tcPr>
           <w:p>
             <w:pPr>
               <w:pStyle w:val="Normal"/>
-              <w:widowControl/>
-              <w:spacing w:before="0" w:after="0"/>
-              <w:jc w:val="left"/>
-              <w:rPr>
-                <w:rFonts w:ascii="Calibri" w:hAnsi="Calibri" w:eastAsia="Calibri"/>
-                <w:b/>
-                <w:b/>
-                <w:bCs/>
-                <w:kern w:val="2"/>
-                <w:sz w:val="22"/>
-                <w:szCs w:val="22"/>
-                <w:lang w:val="en-US" w:eastAsia="en-US" w:bidi="ar-SA"/>
-              </w:rPr>
-            </w:pPr>
-            <w:r>
-              <w:rPr>
-                <w:rFonts w:eastAsia="Calibri" w:cs="Calibri" w:cstheme="minorHAnsi"/>
-                <w:b/>
-                <w:bCs/>
-                <w:kern w:val="2"/>
-                <w:sz w:val="22"/>
-                <w:szCs w:val="22"/>
-                <w:lang w:val="en-US" w:eastAsia="en-US" w:bidi="ar-SA"/>
-              </w:rPr>
-              <w:t>Project Description</w:t>
-            </w:r>
-          </w:p>
-        </w:tc>
-        <w:tc>
-          <w:tcPr>
-            <w:tcW w:w="5832" w:type="dxa"/>
+              <w:widowControl w:val="false"/>
+              <w:suppressAutoHyphens w:val="true"/>
+              <w:spacing w:before="0" w:after="0"/>
+              <w:jc w:val="left"/>
+              <w:rPr>
+                <w:rFonts w:cs="Calibri" w:cstheme="minorHAnsi"/>
+              </w:rPr>
+            </w:pPr>
+            <w:r>
+              <w:rPr>
+                <w:rFonts w:cs="Calibri" w:cstheme="minorHAnsi"/>
+              </w:rPr>
+            </w:r>
+          </w:p>
+        </w:tc>
+        <w:tc>
+          <w:tcPr>
+            <w:tcW w:w="2445" w:type="dxa"/>
             <w:tcBorders/>
           </w:tcPr>
           <w:p>
             <w:pPr>
               <w:pStyle w:val="Normal"/>
-              <w:widowControl/>
-              <w:spacing w:before="0" w:after="0"/>
-              <w:jc w:val="left"/>
-              <w:rPr>
-                <w:rFonts w:cs="Calibri" w:cstheme="minorHAnsi"/>
-              </w:rPr>
-            </w:pPr>
-            <w:r>
-              <w:rPr>
-                <w:rFonts w:eastAsia="Calibri" w:cs="Calibri" w:cstheme="minorHAnsi"/>
-                <w:kern w:val="2"/>
-                <w:sz w:val="22"/>
-                <w:szCs w:val="22"/>
-                <w:lang w:val="en-US" w:eastAsia="en-US" w:bidi="ar-SA"/>
-              </w:rPr>
-              <w:t>15 page limit – Note font, line spacing &amp; margin specs.</w:t>
-            </w:r>
-          </w:p>
-          <w:p>
-            <w:pPr>
-              <w:pStyle w:val="Normal"/>
-              <w:widowControl/>
-              <w:spacing w:before="0" w:after="0"/>
-              <w:jc w:val="left"/>
-              <w:rPr>
-                <w:rFonts w:ascii="Calibri" w:hAnsi="Calibri" w:eastAsia="Calibri" w:cs=""/>
-                <w:kern w:val="2"/>
-                <w:sz w:val="22"/>
-                <w:szCs w:val="22"/>
-                <w:lang w:val="en-US" w:eastAsia="en-US" w:bidi="ar-SA"/>
-              </w:rPr>
-            </w:pPr>
-            <w:r>
-              <w:rPr>
-                <w:rFonts w:eastAsia="Calibri" w:cs=""/>
-                <w:kern w:val="2"/>
-                <w:sz w:val="22"/>
-                <w:szCs w:val="22"/>
-                <w:lang w:val="en-US" w:eastAsia="en-US" w:bidi="ar-SA"/>
-              </w:rPr>
-            </w:r>
-          </w:p>
-          <w:p>
-            <w:pPr>
-              <w:pStyle w:val="Normal"/>
-              <w:widowControl/>
-              <w:spacing w:before="0" w:after="0"/>
-              <w:jc w:val="left"/>
-              <w:rPr>
-                <w:rFonts w:ascii="Calibri" w:hAnsi="Calibri" w:eastAsia="Calibri" w:cs=""/>
-                <w:kern w:val="2"/>
-                <w:sz w:val="22"/>
-                <w:szCs w:val="22"/>
-                <w:lang w:val="en-US" w:eastAsia="en-US" w:bidi="ar-SA"/>
-              </w:rPr>
-            </w:pPr>
-            <w:r>
-              <w:rPr>
-                <w:rFonts w:eastAsia="Calibri" w:cs=""/>
-                <w:kern w:val="2"/>
-                <w:sz w:val="22"/>
-                <w:szCs w:val="22"/>
-                <w:lang w:val="en-US" w:eastAsia="en-US" w:bidi="ar-SA"/>
-              </w:rPr>
-              <w:t>Proposers should address what they want to do, why they want to do it, how they plan to do it, how they will know if they succeed, and what benefits could accrue if the project is successful.</w:t>
-            </w:r>
-          </w:p>
-        </w:tc>
-      </w:tr>
-      <w:tr>
-        <w:trPr/>
-        <w:tc>
-          <w:tcPr>
-            <w:tcW w:w="431" w:type="dxa"/>
-            <w:tcBorders/>
-          </w:tcPr>
-          <w:p>
-            <w:pPr>
-              <w:pStyle w:val="Normal"/>
-              <w:widowControl/>
-              <w:spacing w:before="0" w:after="0"/>
-              <w:jc w:val="left"/>
-              <w:rPr>
-                <w:rFonts w:cs="Calibri" w:cstheme="minorHAnsi"/>
-              </w:rPr>
-            </w:pPr>
-            <w:r>
-              <w:rPr>
-                <w:rFonts w:eastAsia="Calibri" w:cs="Calibri" w:cstheme="minorHAnsi"/>
-                <w:kern w:val="2"/>
-                <w:sz w:val="22"/>
-                <w:szCs w:val="22"/>
-                <w:lang w:val="en-US" w:eastAsia="en-US" w:bidi="ar-SA"/>
-              </w:rPr>
-            </w:r>
-          </w:p>
-        </w:tc>
-        <w:tc>
-          <w:tcPr>
-            <w:tcW w:w="2444" w:type="dxa"/>
-            <w:tcBorders/>
-          </w:tcPr>
-          <w:p>
-            <w:pPr>
-              <w:pStyle w:val="Normal"/>
-              <w:widowControl/>
-              <w:spacing w:before="0" w:after="0"/>
-              <w:jc w:val="left"/>
-              <w:rPr>
-                <w:rFonts w:ascii="Calibri" w:hAnsi="Calibri" w:eastAsia="Calibri"/>
-                <w:b/>
-                <w:b/>
-                <w:bCs/>
-                <w:kern w:val="2"/>
-                <w:sz w:val="22"/>
-                <w:szCs w:val="22"/>
-                <w:lang w:val="en-US" w:eastAsia="en-US" w:bidi="ar-SA"/>
-              </w:rPr>
-            </w:pPr>
-            <w:r>
-              <w:rPr>
-                <w:rFonts w:eastAsia="Calibri" w:cs="Calibri" w:cstheme="minorHAnsi"/>
-                <w:b/>
-                <w:bCs/>
-                <w:kern w:val="2"/>
-                <w:sz w:val="22"/>
-                <w:szCs w:val="22"/>
-                <w:lang w:val="en-US" w:eastAsia="en-US" w:bidi="ar-SA"/>
-              </w:rPr>
-              <w:t>References Cited</w:t>
-            </w:r>
-          </w:p>
-        </w:tc>
-        <w:tc>
-          <w:tcPr>
-            <w:tcW w:w="5832" w:type="dxa"/>
-            <w:tcBorders/>
-          </w:tcPr>
-          <w:p>
-            <w:pPr>
-              <w:pStyle w:val="Normal"/>
-              <w:widowControl/>
-              <w:spacing w:before="0" w:after="0"/>
-              <w:jc w:val="left"/>
-              <w:rPr>
-                <w:rFonts w:cs="Calibri" w:cstheme="minorHAnsi"/>
-              </w:rPr>
-            </w:pPr>
-            <w:r>
-              <w:rPr>
-                <w:rFonts w:eastAsia="Calibri" w:cs="Calibri" w:cstheme="minorHAnsi"/>
-                <w:kern w:val="2"/>
-                <w:sz w:val="22"/>
-                <w:szCs w:val="22"/>
-                <w:lang w:val="en-US" w:eastAsia="en-US" w:bidi="ar-SA"/>
-              </w:rPr>
-            </w:r>
-          </w:p>
-        </w:tc>
-      </w:tr>
-      <w:tr>
-        <w:trPr/>
-        <w:tc>
-          <w:tcPr>
-            <w:tcW w:w="431" w:type="dxa"/>
-            <w:tcBorders/>
-          </w:tcPr>
-          <w:p>
-            <w:pPr>
-              <w:pStyle w:val="Normal"/>
-              <w:widowControl/>
-              <w:spacing w:before="0" w:after="0"/>
-              <w:jc w:val="left"/>
-              <w:rPr>
-                <w:rFonts w:cs="Calibri" w:cstheme="minorHAnsi"/>
-              </w:rPr>
-            </w:pPr>
-            <w:r>
-              <w:rPr>
-                <w:rFonts w:eastAsia="Calibri" w:cs="Calibri" w:cstheme="minorHAnsi"/>
-                <w:kern w:val="2"/>
-                <w:sz w:val="22"/>
-                <w:szCs w:val="22"/>
-                <w:lang w:val="en-US" w:eastAsia="en-US" w:bidi="ar-SA"/>
-              </w:rPr>
-            </w:r>
-          </w:p>
-        </w:tc>
-        <w:tc>
-          <w:tcPr>
-            <w:tcW w:w="2444" w:type="dxa"/>
-            <w:tcBorders/>
-          </w:tcPr>
-          <w:p>
-            <w:pPr>
-              <w:pStyle w:val="Normal"/>
-              <w:widowControl/>
-              <w:spacing w:before="0" w:after="0"/>
-              <w:jc w:val="left"/>
-              <w:rPr>
-                <w:rFonts w:ascii="Calibri" w:hAnsi="Calibri" w:eastAsia="Calibri"/>
-                <w:b/>
-                <w:b/>
-                <w:bCs/>
-                <w:kern w:val="2"/>
-                <w:sz w:val="22"/>
-                <w:szCs w:val="22"/>
-                <w:lang w:val="en-US" w:eastAsia="en-US" w:bidi="ar-SA"/>
-              </w:rPr>
-            </w:pPr>
-            <w:r>
-              <w:rPr>
-                <w:rFonts w:eastAsia="Calibri" w:cs="Calibri" w:cstheme="minorHAnsi"/>
-                <w:b/>
-                <w:bCs/>
-                <w:kern w:val="2"/>
-                <w:sz w:val="22"/>
-                <w:szCs w:val="22"/>
-                <w:lang w:val="en-US" w:eastAsia="en-US" w:bidi="ar-SA"/>
-              </w:rPr>
-              <w:t>Budget</w:t>
-            </w:r>
-          </w:p>
-        </w:tc>
-        <w:tc>
-          <w:tcPr>
-            <w:tcW w:w="5832" w:type="dxa"/>
-            <w:tcBorders/>
-          </w:tcPr>
-          <w:p>
-            <w:pPr>
-              <w:pStyle w:val="Normal"/>
-              <w:widowControl/>
-              <w:spacing w:before="0" w:after="0"/>
-              <w:jc w:val="left"/>
-              <w:rPr>
-                <w:rFonts w:cs="Calibri" w:cstheme="minorHAnsi"/>
-              </w:rPr>
-            </w:pPr>
-            <w:r>
-              <w:rPr>
-                <w:rFonts w:eastAsia="Calibri" w:cs="Calibri" w:cstheme="minorHAnsi"/>
-                <w:kern w:val="2"/>
-                <w:sz w:val="22"/>
-                <w:szCs w:val="22"/>
-                <w:lang w:val="en-US" w:eastAsia="en-US" w:bidi="ar-SA"/>
-              </w:rPr>
-              <w:t>Entered through Research.gov. No upload.</w:t>
-            </w:r>
-          </w:p>
-        </w:tc>
-      </w:tr>
-      <w:tr>
-        <w:trPr/>
-        <w:tc>
-          <w:tcPr>
-            <w:tcW w:w="431" w:type="dxa"/>
-            <w:tcBorders/>
-          </w:tcPr>
-          <w:p>
-            <w:pPr>
-              <w:pStyle w:val="Normal"/>
-              <w:widowControl/>
-              <w:spacing w:before="0" w:after="0"/>
-              <w:jc w:val="left"/>
-              <w:rPr>
-                <w:rFonts w:cs="Calibri" w:cstheme="minorHAnsi"/>
-              </w:rPr>
-            </w:pPr>
-            <w:r>
-              <w:rPr>
-                <w:rFonts w:eastAsia="Calibri" w:cs="Calibri" w:cstheme="minorHAnsi"/>
-                <w:kern w:val="2"/>
-                <w:sz w:val="22"/>
-                <w:szCs w:val="22"/>
-                <w:lang w:val="en-US" w:eastAsia="en-US" w:bidi="ar-SA"/>
-              </w:rPr>
-            </w:r>
-          </w:p>
-        </w:tc>
-        <w:tc>
-          <w:tcPr>
-            <w:tcW w:w="2444" w:type="dxa"/>
-            <w:tcBorders/>
-          </w:tcPr>
-          <w:p>
-            <w:pPr>
-              <w:pStyle w:val="Normal"/>
-              <w:widowControl/>
+              <w:widowControl w:val="false"/>
+              <w:suppressAutoHyphens w:val="true"/>
               <w:spacing w:before="0" w:after="0"/>
               <w:jc w:val="left"/>
               <w:rPr>
@@ -729,7 +1184,7 @@
                 <w:szCs w:val="22"/>
                 <w:lang w:val="en-US" w:eastAsia="en-US" w:bidi="ar-SA"/>
               </w:rPr>
-              <w:t>Budget Justification</w:t>
+              <w:t>Supplementary Docs: Departmental Chair Letter</w:t>
             </w:r>
           </w:p>
         </w:tc>
@@ -741,7 +1196,8 @@
           <w:p>
             <w:pPr>
               <w:pStyle w:val="Normal"/>
-              <w:widowControl/>
+              <w:widowControl w:val="false"/>
+              <w:suppressAutoHyphens w:val="true"/>
               <w:spacing w:before="0" w:after="0"/>
               <w:jc w:val="left"/>
               <w:rPr>
@@ -756,490 +1212,18 @@
                 <w:szCs w:val="22"/>
                 <w:lang w:val="en-US" w:eastAsia="en-US" w:bidi="ar-SA"/>
               </w:rPr>
-              <w:t>5 page limit</w:t>
-            </w:r>
-          </w:p>
-        </w:tc>
-      </w:tr>
-      <w:tr>
-        <w:trPr/>
-        <w:tc>
-          <w:tcPr>
-            <w:tcW w:w="431" w:type="dxa"/>
-            <w:tcBorders/>
-          </w:tcPr>
-          <w:p>
-            <w:pPr>
-              <w:pStyle w:val="Normal"/>
-              <w:widowControl/>
-              <w:spacing w:before="0" w:after="0"/>
-              <w:jc w:val="left"/>
-              <w:rPr>
-                <w:rFonts w:cs="Calibri" w:cstheme="minorHAnsi"/>
-              </w:rPr>
-            </w:pPr>
-            <w:r>
-              <w:rPr>
-                <w:rFonts w:eastAsia="Calibri" w:cs="Calibri" w:cstheme="minorHAnsi"/>
-                <w:kern w:val="2"/>
-                <w:sz w:val="22"/>
-                <w:szCs w:val="22"/>
-                <w:lang w:val="en-US" w:eastAsia="en-US" w:bidi="ar-SA"/>
-              </w:rPr>
-            </w:r>
-          </w:p>
-        </w:tc>
-        <w:tc>
-          <w:tcPr>
-            <w:tcW w:w="2444" w:type="dxa"/>
-            <w:tcBorders/>
-          </w:tcPr>
-          <w:p>
-            <w:pPr>
-              <w:pStyle w:val="Normal"/>
-              <w:widowControl/>
-              <w:spacing w:before="0" w:after="0"/>
-              <w:jc w:val="left"/>
-              <w:rPr>
-                <w:rFonts w:ascii="Calibri" w:hAnsi="Calibri" w:eastAsia="Calibri"/>
-                <w:b/>
-                <w:b/>
-                <w:bCs/>
-                <w:kern w:val="2"/>
-                <w:sz w:val="22"/>
-                <w:szCs w:val="22"/>
-                <w:lang w:val="en-US" w:eastAsia="en-US" w:bidi="ar-SA"/>
-              </w:rPr>
-            </w:pPr>
-            <w:r>
-              <w:rPr>
-                <w:rFonts w:eastAsia="Calibri" w:cs="Calibri" w:cstheme="minorHAnsi"/>
-                <w:b/>
-                <w:bCs/>
-                <w:kern w:val="2"/>
-                <w:sz w:val="22"/>
-                <w:szCs w:val="22"/>
-                <w:lang w:val="en-US" w:eastAsia="en-US" w:bidi="ar-SA"/>
-              </w:rPr>
-              <w:t>Facilities, Equipment and Other Resources</w:t>
-            </w:r>
-          </w:p>
-        </w:tc>
-        <w:tc>
-          <w:tcPr>
-            <w:tcW w:w="5832" w:type="dxa"/>
-            <w:tcBorders/>
-          </w:tcPr>
-          <w:p>
-            <w:pPr>
-              <w:pStyle w:val="Normal"/>
-              <w:widowControl/>
-              <w:spacing w:before="0" w:after="0"/>
-              <w:jc w:val="left"/>
-              <w:rPr>
-                <w:rFonts w:cs="Calibri" w:cstheme="minorHAnsi"/>
-              </w:rPr>
-            </w:pPr>
-            <w:r>
-              <w:rPr>
-                <w:rFonts w:eastAsia="Calibri"/>
-                <w:kern w:val="2"/>
-                <w:sz w:val="22"/>
-                <w:szCs w:val="22"/>
-                <w:lang w:val="en-US" w:eastAsia="en-US" w:bidi="ar-SA"/>
-              </w:rPr>
-              <w:t>This section of the proposal is used to assess the adequacy of the resources available to perform the effort proposed to satisfy both the Intellectual Merit and Broader Impacts review criteria. Proposers should describe only those resources that are directly applicable. Proposers should include an aggregated description of the internal and external resources (both physical and personnel) that the organization and its collaborators, and subawardees will provide to the project, should it be funded. Such information must be provided in this section, in lieu of other parts of the proposal (e.g., Budget Justification, Project Description). The description should be narrative in nature and must not include any quantifiable financial information.</w:t>
-            </w:r>
-          </w:p>
-        </w:tc>
-      </w:tr>
-      <w:tr>
-        <w:trPr/>
-        <w:tc>
-          <w:tcPr>
-            <w:tcW w:w="431" w:type="dxa"/>
-            <w:tcBorders/>
-          </w:tcPr>
-          <w:p>
-            <w:pPr>
-              <w:pStyle w:val="Normal"/>
-              <w:widowControl/>
-              <w:spacing w:before="0" w:after="0"/>
-              <w:jc w:val="left"/>
-              <w:rPr>
-                <w:rFonts w:cs="Calibri" w:cstheme="minorHAnsi"/>
-              </w:rPr>
-            </w:pPr>
-            <w:r>
-              <w:rPr>
-                <w:rFonts w:eastAsia="Calibri" w:cs="Calibri" w:cstheme="minorHAnsi"/>
-                <w:kern w:val="2"/>
-                <w:sz w:val="22"/>
-                <w:szCs w:val="22"/>
-                <w:lang w:val="en-US" w:eastAsia="en-US" w:bidi="ar-SA"/>
-              </w:rPr>
-            </w:r>
-          </w:p>
-        </w:tc>
-        <w:tc>
-          <w:tcPr>
-            <w:tcW w:w="2444" w:type="dxa"/>
-            <w:tcBorders/>
-          </w:tcPr>
-          <w:p>
-            <w:pPr>
-              <w:pStyle w:val="Normal"/>
-              <w:widowControl/>
-              <w:spacing w:before="0" w:after="0"/>
-              <w:jc w:val="left"/>
-              <w:rPr>
-                <w:rFonts w:ascii="Calibri" w:hAnsi="Calibri" w:eastAsia="Calibri"/>
-                <w:b/>
-                <w:b/>
-                <w:bCs/>
-                <w:kern w:val="2"/>
-                <w:sz w:val="22"/>
-                <w:szCs w:val="22"/>
-                <w:lang w:val="en-US" w:eastAsia="en-US" w:bidi="ar-SA"/>
-              </w:rPr>
-            </w:pPr>
-            <w:r>
-              <w:rPr>
-                <w:rFonts w:eastAsia="Calibri" w:cs="Calibri" w:cstheme="minorHAnsi"/>
-                <w:b/>
-                <w:bCs/>
-                <w:kern w:val="2"/>
-                <w:sz w:val="22"/>
-                <w:szCs w:val="22"/>
-                <w:lang w:val="en-US" w:eastAsia="en-US" w:bidi="ar-SA"/>
-              </w:rPr>
-              <w:t>Sr. Personnel Docs: Biographical Sketch</w:t>
-            </w:r>
-          </w:p>
-        </w:tc>
-        <w:tc>
-          <w:tcPr>
-            <w:tcW w:w="5832" w:type="dxa"/>
-            <w:vMerge w:val="restart"/>
-            <w:tcBorders/>
-          </w:tcPr>
-          <w:p>
-            <w:pPr>
-              <w:pStyle w:val="Normal"/>
-              <w:widowControl/>
-              <w:spacing w:before="0" w:after="0"/>
-              <w:jc w:val="left"/>
-              <w:rPr>
-                <w:rFonts w:cs="Calibri" w:cstheme="minorHAnsi"/>
-              </w:rPr>
-            </w:pPr>
-            <w:r>
-              <w:rPr>
-                <w:rFonts w:eastAsia="Calibri" w:cs="Calibri" w:cstheme="minorHAnsi"/>
-                <w:b/>
-                <w:bCs/>
-                <w:kern w:val="2"/>
-                <w:sz w:val="22"/>
-                <w:szCs w:val="22"/>
-                <w:lang w:val="en-US" w:eastAsia="en-US" w:bidi="ar-SA"/>
-              </w:rPr>
-              <w:t xml:space="preserve">SciENcv recommended. </w:t>
-            </w:r>
-            <w:r>
-              <w:rPr>
-                <w:rFonts w:eastAsia="Calibri" w:cs="Calibri" w:cstheme="minorHAnsi"/>
-                <w:kern w:val="2"/>
-                <w:sz w:val="22"/>
-                <w:szCs w:val="22"/>
-                <w:lang w:val="en-US" w:eastAsia="en-US" w:bidi="ar-SA"/>
-              </w:rPr>
-              <w:t>SciENcv will produce an NSF-compliant PDF versions. Senior personnel must prepare, save, certify, and submit these documents as part of their proposal via Research.gov or Grants.gov.</w:t>
-            </w:r>
-          </w:p>
-        </w:tc>
-      </w:tr>
-      <w:tr>
-        <w:trPr/>
-        <w:tc>
-          <w:tcPr>
-            <w:tcW w:w="431" w:type="dxa"/>
-            <w:tcBorders/>
-          </w:tcPr>
-          <w:p>
-            <w:pPr>
-              <w:pStyle w:val="Normal"/>
-              <w:widowControl/>
-              <w:spacing w:before="0" w:after="0"/>
-              <w:jc w:val="left"/>
-              <w:rPr>
-                <w:rFonts w:cs="Calibri" w:cstheme="minorHAnsi"/>
-              </w:rPr>
-            </w:pPr>
-            <w:r>
-              <w:rPr>
-                <w:rFonts w:eastAsia="Calibri" w:cs="Calibri" w:cstheme="minorHAnsi"/>
-                <w:kern w:val="2"/>
-                <w:sz w:val="22"/>
-                <w:szCs w:val="22"/>
-                <w:lang w:val="en-US" w:eastAsia="en-US" w:bidi="ar-SA"/>
-              </w:rPr>
-            </w:r>
-          </w:p>
-        </w:tc>
-        <w:tc>
-          <w:tcPr>
-            <w:tcW w:w="2444" w:type="dxa"/>
-            <w:tcBorders/>
-          </w:tcPr>
-          <w:p>
-            <w:pPr>
-              <w:pStyle w:val="Normal"/>
-              <w:widowControl/>
-              <w:spacing w:before="0" w:after="0"/>
-              <w:jc w:val="left"/>
-              <w:rPr>
-                <w:rFonts w:ascii="Calibri" w:hAnsi="Calibri" w:eastAsia="Calibri"/>
-                <w:b/>
-                <w:b/>
-                <w:bCs/>
-                <w:kern w:val="2"/>
-                <w:sz w:val="22"/>
-                <w:szCs w:val="22"/>
-                <w:lang w:val="en-US" w:eastAsia="en-US" w:bidi="ar-SA"/>
-              </w:rPr>
-            </w:pPr>
-            <w:r>
-              <w:rPr>
-                <w:rFonts w:eastAsia="Calibri" w:cs="Calibri" w:cstheme="minorHAnsi"/>
-                <w:b/>
-                <w:bCs/>
-                <w:kern w:val="2"/>
-                <w:sz w:val="22"/>
-                <w:szCs w:val="22"/>
-                <w:lang w:val="en-US" w:eastAsia="en-US" w:bidi="ar-SA"/>
-              </w:rPr>
-              <w:t>Sr. Personnel Docs: Current &amp; Pending</w:t>
-            </w:r>
-          </w:p>
-        </w:tc>
-        <w:tc>
-          <w:tcPr>
-            <w:tcW w:w="5832" w:type="dxa"/>
-            <w:vMerge w:val="continue"/>
-            <w:tcBorders/>
-          </w:tcPr>
-          <w:p>
-            <w:pPr>
-              <w:pStyle w:val="Normal"/>
-              <w:widowControl/>
-              <w:spacing w:before="0" w:after="0"/>
-              <w:jc w:val="left"/>
-              <w:rPr>
-                <w:rFonts w:cs="Calibri" w:cstheme="minorHAnsi"/>
-              </w:rPr>
-            </w:pPr>
-            <w:r>
-              <w:rPr>
-                <w:rFonts w:eastAsia="Calibri" w:cs="Calibri" w:cstheme="minorHAnsi"/>
-                <w:kern w:val="2"/>
-                <w:sz w:val="22"/>
-                <w:szCs w:val="22"/>
-                <w:lang w:val="en-US" w:eastAsia="en-US" w:bidi="ar-SA"/>
-              </w:rPr>
-            </w:r>
-          </w:p>
-        </w:tc>
-      </w:tr>
-      <w:tr>
-        <w:trPr/>
-        <w:tc>
-          <w:tcPr>
-            <w:tcW w:w="431" w:type="dxa"/>
-            <w:tcBorders/>
-          </w:tcPr>
-          <w:p>
-            <w:pPr>
-              <w:pStyle w:val="Normal"/>
-              <w:widowControl/>
-              <w:spacing w:before="0" w:after="0"/>
-              <w:jc w:val="left"/>
-              <w:rPr>
-                <w:rFonts w:cs="Calibri" w:cstheme="minorHAnsi"/>
-              </w:rPr>
-            </w:pPr>
-            <w:r>
-              <w:rPr>
-                <w:rFonts w:eastAsia="Calibri" w:cs="Calibri" w:cstheme="minorHAnsi"/>
-                <w:kern w:val="2"/>
-                <w:sz w:val="22"/>
-                <w:szCs w:val="22"/>
-                <w:lang w:val="en-US" w:eastAsia="en-US" w:bidi="ar-SA"/>
-              </w:rPr>
-            </w:r>
-          </w:p>
-        </w:tc>
-        <w:tc>
-          <w:tcPr>
-            <w:tcW w:w="2444" w:type="dxa"/>
-            <w:tcBorders/>
-          </w:tcPr>
-          <w:p>
-            <w:pPr>
-              <w:pStyle w:val="Normal"/>
-              <w:widowControl/>
-              <w:spacing w:before="0" w:after="0"/>
-              <w:jc w:val="left"/>
-              <w:rPr>
-                <w:rFonts w:ascii="Calibri" w:hAnsi="Calibri" w:eastAsia="Calibri"/>
-                <w:b/>
-                <w:b/>
-                <w:bCs/>
-                <w:kern w:val="2"/>
-                <w:sz w:val="22"/>
-                <w:szCs w:val="22"/>
-                <w:lang w:val="en-US" w:eastAsia="en-US" w:bidi="ar-SA"/>
-              </w:rPr>
-            </w:pPr>
-            <w:r>
-              <w:rPr>
-                <w:rFonts w:eastAsia="Calibri" w:cs="Calibri" w:cstheme="minorHAnsi"/>
-                <w:b/>
-                <w:bCs/>
-                <w:kern w:val="2"/>
-                <w:sz w:val="22"/>
-                <w:szCs w:val="22"/>
-                <w:lang w:val="en-US" w:eastAsia="en-US" w:bidi="ar-SA"/>
-              </w:rPr>
-              <w:t>Sr. Personnel Docs: Collaborators and Other Affiliations (COA)</w:t>
-            </w:r>
-          </w:p>
-        </w:tc>
-        <w:tc>
-          <w:tcPr>
-            <w:tcW w:w="5832" w:type="dxa"/>
-            <w:tcBorders/>
-          </w:tcPr>
-          <w:p>
-            <w:pPr>
-              <w:pStyle w:val="Normal"/>
-              <w:widowControl/>
-              <w:spacing w:before="0" w:after="0"/>
-              <w:jc w:val="left"/>
-              <w:rPr>
-                <w:rFonts w:cs="Calibri" w:cstheme="minorHAnsi"/>
-              </w:rPr>
-            </w:pPr>
-            <w:r>
-              <w:rPr>
-                <w:rFonts w:eastAsia="Calibri" w:cs="Calibri" w:cstheme="minorHAnsi"/>
-                <w:kern w:val="2"/>
-                <w:sz w:val="22"/>
-                <w:szCs w:val="22"/>
-                <w:lang w:val="en-US" w:eastAsia="en-US" w:bidi="ar-SA"/>
-              </w:rPr>
-              <w:t>Must use NSF COA template</w:t>
-            </w:r>
-          </w:p>
-        </w:tc>
-      </w:tr>
-      <w:tr>
-        <w:trPr/>
-        <w:tc>
-          <w:tcPr>
-            <w:tcW w:w="431" w:type="dxa"/>
-            <w:tcBorders/>
-          </w:tcPr>
-          <w:p>
-            <w:pPr>
-              <w:pStyle w:val="Normal"/>
-              <w:widowControl/>
-              <w:spacing w:before="0" w:after="0"/>
-              <w:jc w:val="left"/>
-              <w:rPr>
-                <w:rFonts w:cs="Calibri" w:cstheme="minorHAnsi"/>
-              </w:rPr>
-            </w:pPr>
-            <w:r>
-              <w:rPr>
-                <w:rFonts w:eastAsia="Calibri" w:cs="Calibri" w:cstheme="minorHAnsi"/>
-                <w:kern w:val="2"/>
-                <w:sz w:val="22"/>
-                <w:szCs w:val="22"/>
-                <w:lang w:val="en-US" w:eastAsia="en-US" w:bidi="ar-SA"/>
-              </w:rPr>
-            </w:r>
-          </w:p>
-        </w:tc>
-        <w:tc>
-          <w:tcPr>
-            <w:tcW w:w="2444" w:type="dxa"/>
-            <w:tcBorders/>
-          </w:tcPr>
-          <w:p>
-            <w:pPr>
-              <w:pStyle w:val="Normal"/>
-              <w:widowControl/>
-              <w:spacing w:before="0" w:after="0"/>
-              <w:jc w:val="left"/>
-              <w:rPr>
-                <w:rFonts w:ascii="Calibri" w:hAnsi="Calibri" w:eastAsia="Calibri"/>
-                <w:i/>
-                <w:i/>
-                <w:iCs/>
-                <w:kern w:val="2"/>
-                <w:sz w:val="22"/>
-                <w:szCs w:val="22"/>
-                <w:lang w:val="en-US" w:eastAsia="en-US" w:bidi="ar-SA"/>
-              </w:rPr>
-            </w:pPr>
-            <w:r>
-              <w:rPr>
-                <w:rFonts w:eastAsia="Calibri" w:cs="Calibri" w:cstheme="minorHAnsi"/>
-                <w:i/>
-                <w:iCs/>
-                <w:kern w:val="2"/>
-                <w:sz w:val="22"/>
-                <w:szCs w:val="22"/>
-                <w:lang w:val="en-US" w:eastAsia="en-US" w:bidi="ar-SA"/>
-              </w:rPr>
-              <w:t>Supplementary Docs: Departmental Chair Letter</w:t>
-            </w:r>
-          </w:p>
-        </w:tc>
-        <w:tc>
-          <w:tcPr>
-            <w:tcW w:w="5832" w:type="dxa"/>
-            <w:tcBorders/>
-          </w:tcPr>
-          <w:p>
-            <w:pPr>
-              <w:pStyle w:val="Normal"/>
-              <w:widowControl/>
-              <w:spacing w:before="0" w:after="0"/>
-              <w:jc w:val="left"/>
-              <w:rPr>
-                <w:rFonts w:cs="Calibri" w:cstheme="minorHAnsi"/>
-              </w:rPr>
-            </w:pPr>
-            <w:r>
-              <w:rPr>
-                <w:rFonts w:eastAsia="Calibri" w:cs="Calibri" w:cstheme="minorHAnsi"/>
-                <w:kern w:val="2"/>
-                <w:sz w:val="22"/>
-                <w:szCs w:val="22"/>
-                <w:lang w:val="en-US" w:eastAsia="en-US" w:bidi="ar-SA"/>
-              </w:rPr>
               <w:t>2 page limit</w:t>
             </w:r>
           </w:p>
           <w:p>
             <w:pPr>
               <w:pStyle w:val="ListParagraph"/>
-              <w:widowControl/>
+              <w:widowControl w:val="false"/>
               <w:numPr>
                 <w:ilvl w:val="0"/>
                 <w:numId w:val="2"/>
               </w:numPr>
+              <w:suppressAutoHyphens w:val="true"/>
               <w:spacing w:before="0" w:after="0"/>
               <w:contextualSpacing/>
               <w:jc w:val="left"/>
@@ -1262,11 +1246,12 @@
           <w:p>
             <w:pPr>
               <w:pStyle w:val="ListParagraph"/>
-              <w:widowControl/>
+              <w:widowControl w:val="false"/>
               <w:numPr>
                 <w:ilvl w:val="0"/>
                 <w:numId w:val="2"/>
               </w:numPr>
+              <w:suppressAutoHyphens w:val="true"/>
               <w:spacing w:before="0" w:after="0"/>
               <w:contextualSpacing/>
               <w:jc w:val="left"/>
@@ -1289,11 +1274,12 @@
           <w:p>
             <w:pPr>
               <w:pStyle w:val="ListParagraph"/>
-              <w:widowControl/>
+              <w:widowControl w:val="false"/>
               <w:numPr>
                 <w:ilvl w:val="0"/>
                 <w:numId w:val="2"/>
               </w:numPr>
+              <w:suppressAutoHyphens w:val="true"/>
               <w:spacing w:before="0" w:after="0"/>
               <w:contextualSpacing/>
               <w:jc w:val="left"/>
@@ -1318,13 +1304,69 @@
         <w:trPr/>
         <w:tc>
           <w:tcPr>
-            <w:tcW w:w="431" w:type="dxa"/>
+            <w:tcW w:w="430" w:type="dxa"/>
             <w:tcBorders/>
           </w:tcPr>
           <w:p>
             <w:pPr>
               <w:pStyle w:val="Normal"/>
-              <w:widowControl/>
+              <w:widowControl w:val="false"/>
+              <w:suppressAutoHyphens w:val="true"/>
+              <w:spacing w:before="0" w:after="0"/>
+              <w:jc w:val="left"/>
+              <w:rPr>
+                <w:rFonts w:cs="Calibri" w:cstheme="minorHAnsi"/>
+              </w:rPr>
+            </w:pPr>
+            <w:r>
+              <w:rPr>
+                <w:rFonts w:cs="Calibri" w:cstheme="minorHAnsi"/>
+              </w:rPr>
+            </w:r>
+          </w:p>
+        </w:tc>
+        <w:tc>
+          <w:tcPr>
+            <w:tcW w:w="2445" w:type="dxa"/>
+            <w:tcBorders/>
+          </w:tcPr>
+          <w:p>
+            <w:pPr>
+              <w:pStyle w:val="Normal"/>
+              <w:widowControl w:val="false"/>
+              <w:suppressAutoHyphens w:val="true"/>
+              <w:spacing w:before="0" w:after="0"/>
+              <w:jc w:val="left"/>
+              <w:rPr>
+                <w:b/>
+                <w:b/>
+                <w:bCs/>
+              </w:rPr>
+            </w:pPr>
+            <w:r>
+              <w:rPr>
+                <w:rFonts w:eastAsia="Calibri" w:cs="Calibri" w:cstheme="minorHAnsi"/>
+                <w:b/>
+                <w:bCs/>
+                <w:kern w:val="2"/>
+                <w:sz w:val="22"/>
+                <w:szCs w:val="22"/>
+                <w:lang w:val="en-US" w:eastAsia="en-US" w:bidi="ar-SA"/>
+              </w:rPr>
+              <w:t>Supplementary Docs: Data Management Plan</w:t>
+            </w:r>
+          </w:p>
+        </w:tc>
+        <w:tc>
+          <w:tcPr>
+            <w:tcW w:w="5832" w:type="dxa"/>
+            <w:tcBorders/>
+          </w:tcPr>
+          <w:p>
+            <w:pPr>
+              <w:pStyle w:val="Normal"/>
+              <w:widowControl w:val="false"/>
+              <w:suppressAutoHyphens w:val="true"/>
               <w:spacing w:before="0" w:after="0"/>
               <w:jc w:val="left"/>
               <w:rPr>
@@ -1339,18 +1381,152 @@
                 <w:szCs w:val="22"/>
                 <w:lang w:val="en-US" w:eastAsia="en-US" w:bidi="ar-SA"/>
               </w:rPr>
-            </w:r>
-          </w:p>
-        </w:tc>
-        <w:tc>
-          <w:tcPr>
-            <w:tcW w:w="2444" w:type="dxa"/>
-            <w:tcBorders/>
-          </w:tcPr>
+              <w:t>2 page limit</w:t>
+            </w:r>
+          </w:p>
+          <w:p>
+            <w:pPr>
+              <w:pStyle w:val="Default"/>
+              <w:widowControl w:val="false"/>
+              <w:suppressAutoHyphens w:val="true"/>
+              <w:spacing w:before="0" w:after="0"/>
+              <w:jc w:val="left"/>
+              <w:rPr>
+                <w:rFonts w:ascii="Calibri" w:hAnsi="Calibri" w:cs="Calibri" w:asciiTheme="minorHAnsi" w:cstheme="minorHAnsi" w:hAnsiTheme="minorHAnsi"/>
+                <w:sz w:val="22"/>
+                <w:szCs w:val="22"/>
+              </w:rPr>
+            </w:pPr>
+            <w:r>
+              <w:rPr>
+                <w:rFonts w:eastAsia="Calibri" w:cs="Calibri" w:ascii="Calibri" w:hAnsi="Calibri" w:asciiTheme="minorHAnsi" w:cstheme="minorHAnsi" w:hAnsiTheme="minorHAnsi"/>
+                <w:sz w:val="22"/>
+                <w:szCs w:val="22"/>
+                <w:lang w:val="en-US" w:eastAsia="en-US" w:bidi="ar-SA"/>
+              </w:rPr>
+              <w:t xml:space="preserve">This supplementary document should describe how the proposal will conform to NSF policy on the dissemination and sharing of research results (see Chapter XI.D.4), and may include: </w:t>
+            </w:r>
+          </w:p>
+          <w:p>
+            <w:pPr>
+              <w:pStyle w:val="Default"/>
+              <w:widowControl w:val="false"/>
+              <w:suppressAutoHyphens w:val="true"/>
+              <w:spacing w:before="0" w:after="0"/>
+              <w:jc w:val="left"/>
+              <w:rPr>
+                <w:rFonts w:ascii="Calibri" w:hAnsi="Calibri" w:cs="Calibri" w:asciiTheme="minorHAnsi" w:cstheme="minorHAnsi" w:hAnsiTheme="minorHAnsi"/>
+                <w:sz w:val="22"/>
+                <w:szCs w:val="22"/>
+              </w:rPr>
+            </w:pPr>
+            <w:r>
+              <w:rPr>
+                <w:rFonts w:eastAsia="Calibri" w:cs="Calibri" w:ascii="Calibri" w:hAnsi="Calibri" w:asciiTheme="minorHAnsi" w:cstheme="minorHAnsi" w:hAnsiTheme="minorHAnsi"/>
+                <w:sz w:val="22"/>
+                <w:szCs w:val="22"/>
+                <w:lang w:val="en-US" w:eastAsia="en-US" w:bidi="ar-SA"/>
+              </w:rPr>
+              <w:t xml:space="preserve">1. the types of data, samples, physical collections, software, curriculum materials, and other materials to be produced in the course of the project; </w:t>
+            </w:r>
+          </w:p>
+          <w:p>
+            <w:pPr>
+              <w:pStyle w:val="Default"/>
+              <w:widowControl w:val="false"/>
+              <w:suppressAutoHyphens w:val="true"/>
+              <w:spacing w:before="0" w:after="0"/>
+              <w:jc w:val="left"/>
+              <w:rPr>
+                <w:rFonts w:ascii="Calibri" w:hAnsi="Calibri" w:cs="Calibri" w:asciiTheme="minorHAnsi" w:cstheme="minorHAnsi" w:hAnsiTheme="minorHAnsi"/>
+                <w:sz w:val="22"/>
+                <w:szCs w:val="22"/>
+              </w:rPr>
+            </w:pPr>
+            <w:r>
+              <w:rPr>
+                <w:rFonts w:eastAsia="Calibri" w:cs="Calibri" w:ascii="Calibri" w:hAnsi="Calibri" w:asciiTheme="minorHAnsi" w:cstheme="minorHAnsi" w:hAnsiTheme="minorHAnsi"/>
+                <w:sz w:val="22"/>
+                <w:szCs w:val="22"/>
+                <w:lang w:val="en-US" w:eastAsia="en-US" w:bidi="ar-SA"/>
+              </w:rPr>
+              <w:t xml:space="preserve">2. the standards to be used for data and metadata format and content (where existing standards are absent or deemed inadequate, this should be documented along with any proposed solutions or remedies); </w:t>
+            </w:r>
+          </w:p>
+          <w:p>
+            <w:pPr>
+              <w:pStyle w:val="Default"/>
+              <w:widowControl w:val="false"/>
+              <w:suppressAutoHyphens w:val="true"/>
+              <w:spacing w:before="0" w:after="0"/>
+              <w:jc w:val="left"/>
+              <w:rPr>
+                <w:rFonts w:ascii="Calibri" w:hAnsi="Calibri" w:cs="Calibri" w:asciiTheme="minorHAnsi" w:cstheme="minorHAnsi" w:hAnsiTheme="minorHAnsi"/>
+                <w:sz w:val="22"/>
+                <w:szCs w:val="22"/>
+              </w:rPr>
+            </w:pPr>
+            <w:r>
+              <w:rPr>
+                <w:rFonts w:eastAsia="Calibri" w:cs="Calibri" w:ascii="Calibri" w:hAnsi="Calibri" w:asciiTheme="minorHAnsi" w:cstheme="minorHAnsi" w:hAnsiTheme="minorHAnsi"/>
+                <w:sz w:val="22"/>
+                <w:szCs w:val="22"/>
+                <w:lang w:val="en-US" w:eastAsia="en-US" w:bidi="ar-SA"/>
+              </w:rPr>
+              <w:t xml:space="preserve">3. policies for access and sharing including provisions for appropriate protection of privacy, confidentiality, security, intellectual property, or other rights or requirements; </w:t>
+            </w:r>
+          </w:p>
+          <w:p>
+            <w:pPr>
+              <w:pStyle w:val="Default"/>
+              <w:widowControl w:val="false"/>
+              <w:suppressAutoHyphens w:val="true"/>
+              <w:spacing w:before="0" w:after="0"/>
+              <w:jc w:val="left"/>
+              <w:rPr>
+                <w:rFonts w:ascii="Calibri" w:hAnsi="Calibri" w:cs="Calibri" w:asciiTheme="minorHAnsi" w:cstheme="minorHAnsi" w:hAnsiTheme="minorHAnsi"/>
+                <w:sz w:val="22"/>
+                <w:szCs w:val="22"/>
+              </w:rPr>
+            </w:pPr>
+            <w:r>
+              <w:rPr>
+                <w:rFonts w:eastAsia="Calibri" w:cs="Calibri" w:ascii="Calibri" w:hAnsi="Calibri" w:asciiTheme="minorHAnsi" w:cstheme="minorHAnsi" w:hAnsiTheme="minorHAnsi"/>
+                <w:sz w:val="22"/>
+                <w:szCs w:val="22"/>
+                <w:lang w:val="en-US" w:eastAsia="en-US" w:bidi="ar-SA"/>
+              </w:rPr>
+              <w:t xml:space="preserve">4. policies and provisions for re-use, re-distribution, and the production of derivatives; and </w:t>
+            </w:r>
+          </w:p>
+          <w:p>
+            <w:pPr>
+              <w:pStyle w:val="Default"/>
+              <w:widowControl w:val="false"/>
+              <w:suppressAutoHyphens w:val="true"/>
+              <w:spacing w:before="0" w:after="0"/>
+              <w:jc w:val="left"/>
+              <w:rPr>
+                <w:rFonts w:ascii="Calibri" w:hAnsi="Calibri" w:cs="Calibri" w:asciiTheme="minorHAnsi" w:cstheme="minorHAnsi" w:hAnsiTheme="minorHAnsi"/>
+                <w:sz w:val="22"/>
+                <w:szCs w:val="22"/>
+              </w:rPr>
+            </w:pPr>
+            <w:r>
+              <w:rPr>
+                <w:rFonts w:eastAsia="Calibri" w:cs="Calibri" w:ascii="Calibri" w:hAnsi="Calibri" w:asciiTheme="minorHAnsi" w:cstheme="minorHAnsi" w:hAnsiTheme="minorHAnsi"/>
+                <w:sz w:val="22"/>
+                <w:szCs w:val="22"/>
+                <w:lang w:val="en-US" w:eastAsia="en-US" w:bidi="ar-SA"/>
+              </w:rPr>
+              <w:t xml:space="preserve">5. plans for archiving data, samples, and other research products, and for preservation of access to them. </w:t>
+            </w:r>
+          </w:p>
           <w:p>
             <w:pPr>
               <w:pStyle w:val="Normal"/>
-              <w:widowControl/>
+              <w:widowControl w:val="false"/>
+              <w:suppressAutoHyphens w:val="true"/>
               <w:spacing w:before="0" w:after="0"/>
               <w:jc w:val="left"/>
               <w:rPr>
@@ -1365,19 +1541,46 @@
                 <w:szCs w:val="22"/>
                 <w:lang w:val="en-US" w:eastAsia="en-US" w:bidi="ar-SA"/>
               </w:rPr>
-              <w:t>Supplementary Docs: Data Management Plan</w:t>
-            </w:r>
-          </w:p>
-        </w:tc>
-        <w:tc>
-          <w:tcPr>
-            <w:tcW w:w="5832" w:type="dxa"/>
+              <w:t>Data management requirements and plans specific to the Directorate, Office, Division, Program, or other NSF unit, relevant to a proposal are available on the NSF website If guidance specific to the program is not available, then the requirements established in this section apply.</w:t>
+            </w:r>
+          </w:p>
+        </w:tc>
+      </w:tr>
+      <w:tr>
+        <w:trPr/>
+        <w:tc>
+          <w:tcPr>
+            <w:tcW w:w="430" w:type="dxa"/>
             <w:tcBorders/>
           </w:tcPr>
           <w:p>
             <w:pPr>
               <w:pStyle w:val="Normal"/>
-              <w:widowControl/>
+              <w:widowControl w:val="false"/>
+              <w:suppressAutoHyphens w:val="true"/>
+              <w:spacing w:before="0" w:after="0"/>
+              <w:jc w:val="left"/>
+              <w:rPr>
+                <w:rFonts w:cs="Calibri" w:cstheme="minorHAnsi"/>
+              </w:rPr>
+            </w:pPr>
+            <w:r>
+              <w:rPr>
+                <w:rFonts w:cs="Calibri" w:cstheme="minorHAnsi"/>
+              </w:rPr>
+            </w:r>
+          </w:p>
+        </w:tc>
+        <w:tc>
+          <w:tcPr>
+            <w:tcW w:w="2445" w:type="dxa"/>
+            <w:tcBorders/>
+          </w:tcPr>
+          <w:p>
+            <w:pPr>
+              <w:pStyle w:val="Normal"/>
+              <w:widowControl w:val="false"/>
+              <w:suppressAutoHyphens w:val="true"/>
               <w:spacing w:before="0" w:after="0"/>
               <w:jc w:val="left"/>
               <w:rPr>
@@ -1392,145 +1595,20 @@
                 <w:szCs w:val="22"/>
                 <w:lang w:val="en-US" w:eastAsia="en-US" w:bidi="ar-SA"/>
               </w:rPr>
-              <w:t>2 page limit</w:t>
-            </w:r>
-          </w:p>
-          <w:p>
-            <w:pPr>
-              <w:pStyle w:val="Default"/>
-              <w:widowControl/>
-              <w:spacing w:before="0" w:after="0"/>
-              <w:jc w:val="left"/>
-              <w:rPr>
-                <w:rFonts w:ascii="Calibri" w:hAnsi="Calibri" w:cs="Calibri" w:asciiTheme="minorHAnsi" w:cstheme="minorHAnsi" w:hAnsiTheme="minorHAnsi"/>
-                <w:sz w:val="22"/>
-                <w:szCs w:val="22"/>
-              </w:rPr>
-            </w:pPr>
-            <w:r>
-              <w:rPr>
-                <w:rFonts w:eastAsia="Calibri" w:cs="Calibri" w:ascii="Calibri" w:hAnsi="Calibri" w:asciiTheme="minorHAnsi" w:cstheme="minorHAnsi" w:hAnsiTheme="minorHAnsi"/>
-                <w:sz w:val="22"/>
-                <w:szCs w:val="22"/>
-                <w:lang w:val="en-US" w:eastAsia="en-US" w:bidi="ar-SA"/>
-              </w:rPr>
-              <w:t xml:space="preserve">This supplementary document should describe how the proposal will conform to NSF policy on the dissemination and sharing of research results (see Chapter XI.D.4), and may include: </w:t>
-            </w:r>
-          </w:p>
-          <w:p>
-            <w:pPr>
-              <w:pStyle w:val="Default"/>
-              <w:widowControl/>
-              <w:spacing w:before="0" w:after="0"/>
-              <w:jc w:val="left"/>
-              <w:rPr>
-                <w:rFonts w:ascii="Calibri" w:hAnsi="Calibri" w:cs="Calibri" w:asciiTheme="minorHAnsi" w:cstheme="minorHAnsi" w:hAnsiTheme="minorHAnsi"/>
-                <w:sz w:val="22"/>
-                <w:szCs w:val="22"/>
-              </w:rPr>
-            </w:pPr>
-            <w:r>
-              <w:rPr>
-                <w:rFonts w:eastAsia="Calibri" w:cs="Calibri" w:ascii="Calibri" w:hAnsi="Calibri" w:asciiTheme="minorHAnsi" w:cstheme="minorHAnsi" w:hAnsiTheme="minorHAnsi"/>
-                <w:sz w:val="22"/>
-                <w:szCs w:val="22"/>
-                <w:lang w:val="en-US" w:eastAsia="en-US" w:bidi="ar-SA"/>
-              </w:rPr>
-              <w:t xml:space="preserve">1. the types of data, samples, physical collections, software, curriculum materials, and other materials to be produced in the course of the project; </w:t>
-            </w:r>
-          </w:p>
-          <w:p>
-            <w:pPr>
-              <w:pStyle w:val="Default"/>
-              <w:widowControl/>
-              <w:spacing w:before="0" w:after="0"/>
-              <w:jc w:val="left"/>
-              <w:rPr>
-                <w:rFonts w:ascii="Calibri" w:hAnsi="Calibri" w:cs="Calibri" w:asciiTheme="minorHAnsi" w:cstheme="minorHAnsi" w:hAnsiTheme="minorHAnsi"/>
-                <w:sz w:val="22"/>
-                <w:szCs w:val="22"/>
-              </w:rPr>
-            </w:pPr>
-            <w:r>
-              <w:rPr>
-                <w:rFonts w:eastAsia="Calibri" w:cs="Calibri" w:ascii="Calibri" w:hAnsi="Calibri" w:asciiTheme="minorHAnsi" w:cstheme="minorHAnsi" w:hAnsiTheme="minorHAnsi"/>
-                <w:sz w:val="22"/>
-                <w:szCs w:val="22"/>
-                <w:lang w:val="en-US" w:eastAsia="en-US" w:bidi="ar-SA"/>
-              </w:rPr>
-              <w:t xml:space="preserve">2. the standards to be used for data and metadata format and content (where existing standards are absent or deemed inadequate, this should be documented along with any proposed solutions or remedies); </w:t>
-            </w:r>
-          </w:p>
-          <w:p>
-            <w:pPr>
-              <w:pStyle w:val="Default"/>
-              <w:widowControl/>
-              <w:spacing w:before="0" w:after="0"/>
-              <w:jc w:val="left"/>
-              <w:rPr>
-                <w:rFonts w:ascii="Calibri" w:hAnsi="Calibri" w:cs="Calibri" w:asciiTheme="minorHAnsi" w:cstheme="minorHAnsi" w:hAnsiTheme="minorHAnsi"/>
-                <w:sz w:val="22"/>
-                <w:szCs w:val="22"/>
-              </w:rPr>
-            </w:pPr>
-            <w:r>
-              <w:rPr>
-                <w:rFonts w:eastAsia="Calibri" w:cs="Calibri" w:ascii="Calibri" w:hAnsi="Calibri" w:asciiTheme="minorHAnsi" w:cstheme="minorHAnsi" w:hAnsiTheme="minorHAnsi"/>
-                <w:sz w:val="22"/>
-                <w:szCs w:val="22"/>
-                <w:lang w:val="en-US" w:eastAsia="en-US" w:bidi="ar-SA"/>
-              </w:rPr>
-              <w:t xml:space="preserve">3. policies for access and sharing including provisions for appropriate protection of privacy, confidentiality, security, intellectual property, or other rights or requirements; </w:t>
-            </w:r>
-          </w:p>
-          <w:p>
-            <w:pPr>
-              <w:pStyle w:val="Default"/>
-              <w:widowControl/>
-              <w:spacing w:before="0" w:after="0"/>
-              <w:jc w:val="left"/>
-              <w:rPr>
-                <w:rFonts w:ascii="Calibri" w:hAnsi="Calibri" w:cs="Calibri" w:asciiTheme="minorHAnsi" w:cstheme="minorHAnsi" w:hAnsiTheme="minorHAnsi"/>
-                <w:sz w:val="22"/>
-                <w:szCs w:val="22"/>
-              </w:rPr>
-            </w:pPr>
-            <w:r>
-              <w:rPr>
-                <w:rFonts w:eastAsia="Calibri" w:cs="Calibri" w:ascii="Calibri" w:hAnsi="Calibri" w:asciiTheme="minorHAnsi" w:cstheme="minorHAnsi" w:hAnsiTheme="minorHAnsi"/>
-                <w:sz w:val="22"/>
-                <w:szCs w:val="22"/>
-                <w:lang w:val="en-US" w:eastAsia="en-US" w:bidi="ar-SA"/>
-              </w:rPr>
-              <w:t xml:space="preserve">4. policies and provisions for re-use, re-distribution, and the production of derivatives; and </w:t>
-            </w:r>
-          </w:p>
-          <w:p>
-            <w:pPr>
-              <w:pStyle w:val="Default"/>
-              <w:widowControl/>
-              <w:spacing w:before="0" w:after="0"/>
-              <w:jc w:val="left"/>
-              <w:rPr>
-                <w:rFonts w:ascii="Calibri" w:hAnsi="Calibri" w:cs="Calibri" w:asciiTheme="minorHAnsi" w:cstheme="minorHAnsi" w:hAnsiTheme="minorHAnsi"/>
-                <w:sz w:val="22"/>
-                <w:szCs w:val="22"/>
-              </w:rPr>
-            </w:pPr>
-            <w:r>
-              <w:rPr>
-                <w:rFonts w:eastAsia="Calibri" w:cs="Calibri" w:ascii="Calibri" w:hAnsi="Calibri" w:asciiTheme="minorHAnsi" w:cstheme="minorHAnsi" w:hAnsiTheme="minorHAnsi"/>
-                <w:sz w:val="22"/>
-                <w:szCs w:val="22"/>
-                <w:lang w:val="en-US" w:eastAsia="en-US" w:bidi="ar-SA"/>
-              </w:rPr>
-              <w:t xml:space="preserve">5. plans for archiving data, samples, and other research products, and for preservation of access to them. </w:t>
-            </w:r>
-          </w:p>
+              <w:t>Supplementary Docs: Letters of Collaboration- NSWC?</w:t>
+            </w:r>
+          </w:p>
+        </w:tc>
+        <w:tc>
+          <w:tcPr>
+            <w:tcW w:w="5832" w:type="dxa"/>
+            <w:tcBorders/>
+          </w:tcPr>
           <w:p>
             <w:pPr>
               <w:pStyle w:val="Normal"/>
-              <w:widowControl/>
+              <w:widowControl w:val="false"/>
+              <w:suppressAutoHyphens w:val="true"/>
               <w:spacing w:before="0" w:after="0"/>
               <w:jc w:val="left"/>
               <w:rPr>
@@ -1545,22 +1623,46 @@
                 <w:szCs w:val="22"/>
                 <w:lang w:val="en-US" w:eastAsia="en-US" w:bidi="ar-SA"/>
               </w:rPr>
-              <w:t>Data management requirements and plans specific to the Directorate, Office, Division, Program, or other NSF unit, relevant to a proposal are available on the NSF website If guidance specific to the program is not available, then the requirements established in this section apply.</w:t>
-            </w:r>
-          </w:p>
-        </w:tc>
-      </w:tr>
-      <w:tr>
-        <w:trPr/>
-        <w:tc>
-          <w:tcPr>
-            <w:tcW w:w="431" w:type="dxa"/>
+              <w:t>Format: “If the proposal submitted by Dr. [insert the full name of the Principal Investigator] entitled [insert the proposal title] is selected for funding by NSF, it is my intent to collaborate and/or commit resources as detailed in the Project Description or the Facilities, Equipment and Other Resources section of the proposal.”</w:t>
+            </w:r>
+          </w:p>
+        </w:tc>
+      </w:tr>
+      <w:tr>
+        <w:trPr/>
+        <w:tc>
+          <w:tcPr>
+            <w:tcW w:w="430" w:type="dxa"/>
             <w:tcBorders/>
           </w:tcPr>
           <w:p>
             <w:pPr>
               <w:pStyle w:val="Normal"/>
-              <w:widowControl/>
+              <w:widowControl w:val="false"/>
+              <w:suppressAutoHyphens w:val="true"/>
+              <w:spacing w:before="0" w:after="0"/>
+              <w:jc w:val="left"/>
+              <w:rPr>
+                <w:rFonts w:cs="Calibri" w:cstheme="minorHAnsi"/>
+              </w:rPr>
+            </w:pPr>
+            <w:r>
+              <w:rPr>
+                <w:rFonts w:cs="Calibri" w:cstheme="minorHAnsi"/>
+              </w:rPr>
+            </w:r>
+          </w:p>
+        </w:tc>
+        <w:tc>
+          <w:tcPr>
+            <w:tcW w:w="2445" w:type="dxa"/>
+            <w:tcBorders/>
+          </w:tcPr>
+          <w:p>
+            <w:pPr>
+              <w:pStyle w:val="Normal"/>
+              <w:widowControl w:val="false"/>
+              <w:suppressAutoHyphens w:val="true"/>
               <w:spacing w:before="0" w:after="0"/>
               <w:jc w:val="left"/>
               <w:rPr>
@@ -1575,18 +1677,20 @@
                 <w:szCs w:val="22"/>
                 <w:lang w:val="en-US" w:eastAsia="en-US" w:bidi="ar-SA"/>
               </w:rPr>
-            </w:r>
-          </w:p>
-        </w:tc>
-        <w:tc>
-          <w:tcPr>
-            <w:tcW w:w="2444" w:type="dxa"/>
+              <w:t>Appendices are not permitted</w:t>
+            </w:r>
+          </w:p>
+        </w:tc>
+        <w:tc>
+          <w:tcPr>
+            <w:tcW w:w="5832" w:type="dxa"/>
             <w:tcBorders/>
           </w:tcPr>
           <w:p>
             <w:pPr>
               <w:pStyle w:val="Normal"/>
-              <w:widowControl/>
+              <w:widowControl w:val="false"/>
+              <w:suppressAutoHyphens w:val="true"/>
               <w:spacing w:before="0" w:after="0"/>
               <w:jc w:val="left"/>
               <w:rPr>
@@ -1595,121 +1699,7 @@
             </w:pPr>
             <w:r>
               <w:rPr>
-                <w:rFonts w:eastAsia="Calibri" w:cs="Calibri" w:cstheme="minorHAnsi"/>
-                <w:kern w:val="2"/>
-                <w:sz w:val="22"/>
-                <w:szCs w:val="22"/>
-                <w:lang w:val="en-US" w:eastAsia="en-US" w:bidi="ar-SA"/>
-              </w:rPr>
-              <w:t>Supplementary Docs: Letters of Collaboration- NSWC?</w:t>
-            </w:r>
-          </w:p>
-        </w:tc>
-        <w:tc>
-          <w:tcPr>
-            <w:tcW w:w="5832" w:type="dxa"/>
-            <w:tcBorders/>
-          </w:tcPr>
-          <w:p>
-            <w:pPr>
-              <w:pStyle w:val="Normal"/>
-              <w:widowControl/>
-              <w:spacing w:before="0" w:after="0"/>
-              <w:jc w:val="left"/>
-              <w:rPr>
                 <w:rFonts w:cs="Calibri" w:cstheme="minorHAnsi"/>
-              </w:rPr>
-            </w:pPr>
-            <w:r>
-              <w:rPr>
-                <w:rFonts w:eastAsia="Calibri" w:cs="Calibri" w:cstheme="minorHAnsi"/>
-                <w:kern w:val="2"/>
-                <w:sz w:val="22"/>
-                <w:szCs w:val="22"/>
-                <w:lang w:val="en-US" w:eastAsia="en-US" w:bidi="ar-SA"/>
-              </w:rPr>
-              <w:t>Format: “If the proposal submitted by Dr. [insert the full name of the Principal Investigator] entitled [insert the proposal title] is selected for funding by NSF, it is my intent to collaborate and/or commit resources as detailed in the Project Description or the Facilities, Equipment and Other Resources section of the proposal.”</w:t>
-            </w:r>
-          </w:p>
-        </w:tc>
-      </w:tr>
-      <w:tr>
-        <w:trPr/>
-        <w:tc>
-          <w:tcPr>
-            <w:tcW w:w="431" w:type="dxa"/>
-            <w:tcBorders/>
-          </w:tcPr>
-          <w:p>
-            <w:pPr>
-              <w:pStyle w:val="Normal"/>
-              <w:widowControl/>
-              <w:spacing w:before="0" w:after="0"/>
-              <w:jc w:val="left"/>
-              <w:rPr>
-                <w:rFonts w:cs="Calibri" w:cstheme="minorHAnsi"/>
-              </w:rPr>
-            </w:pPr>
-            <w:r>
-              <w:rPr>
-                <w:rFonts w:eastAsia="Calibri" w:cs="Calibri" w:cstheme="minorHAnsi"/>
-                <w:kern w:val="2"/>
-                <w:sz w:val="22"/>
-                <w:szCs w:val="22"/>
-                <w:lang w:val="en-US" w:eastAsia="en-US" w:bidi="ar-SA"/>
-              </w:rPr>
-            </w:r>
-          </w:p>
-        </w:tc>
-        <w:tc>
-          <w:tcPr>
-            <w:tcW w:w="2444" w:type="dxa"/>
-            <w:tcBorders/>
-          </w:tcPr>
-          <w:p>
-            <w:pPr>
-              <w:pStyle w:val="Normal"/>
-              <w:widowControl/>
-              <w:spacing w:before="0" w:after="0"/>
-              <w:jc w:val="left"/>
-              <w:rPr>
-                <w:rFonts w:cs="Calibri" w:cstheme="minorHAnsi"/>
-              </w:rPr>
-            </w:pPr>
-            <w:r>
-              <w:rPr>
-                <w:rFonts w:eastAsia="Calibri" w:cs="Calibri" w:cstheme="minorHAnsi"/>
-                <w:kern w:val="2"/>
-                <w:sz w:val="22"/>
-                <w:szCs w:val="22"/>
-                <w:lang w:val="en-US" w:eastAsia="en-US" w:bidi="ar-SA"/>
-              </w:rPr>
-              <w:t>Appendices are not permitted</w:t>
-            </w:r>
-          </w:p>
-        </w:tc>
-        <w:tc>
-          <w:tcPr>
-            <w:tcW w:w="5832" w:type="dxa"/>
-            <w:tcBorders/>
-          </w:tcPr>
-          <w:p>
-            <w:pPr>
-              <w:pStyle w:val="Normal"/>
-              <w:widowControl/>
-              <w:spacing w:before="0" w:after="0"/>
-              <w:jc w:val="left"/>
-              <w:rPr>
-                <w:rFonts w:cs="Calibri" w:cstheme="minorHAnsi"/>
-              </w:rPr>
-            </w:pPr>
-            <w:r>
-              <w:rPr>
-                <w:rFonts w:eastAsia="Calibri" w:cs="Calibri" w:cstheme="minorHAnsi"/>
-                <w:kern w:val="2"/>
-                <w:sz w:val="22"/>
-                <w:szCs w:val="22"/>
-                <w:lang w:val="en-US" w:eastAsia="en-US" w:bidi="ar-SA"/>
               </w:rPr>
             </w:r>
           </w:p>
@@ -1809,7 +1799,8 @@
             <w:pPr>
               <w:pStyle w:val="Default"/>
               <w:pageBreakBefore/>
-              <w:widowControl/>
+              <w:widowControl w:val="false"/>
+              <w:suppressAutoHyphens w:val="true"/>
               <w:spacing w:before="0" w:after="0"/>
               <w:jc w:val="center"/>
               <w:rPr>
@@ -1847,7 +1838,8 @@
           <w:p>
             <w:pPr>
               <w:pStyle w:val="Default"/>
-              <w:widowControl/>
+              <w:widowControl w:val="false"/>
+              <w:suppressAutoHyphens w:val="true"/>
               <w:spacing w:before="0" w:after="0"/>
               <w:jc w:val="left"/>
               <w:rPr>
@@ -1884,7 +1876,8 @@
           <w:p>
             <w:pPr>
               <w:pStyle w:val="Default"/>
-              <w:widowControl/>
+              <w:widowControl w:val="false"/>
+              <w:suppressAutoHyphens w:val="true"/>
               <w:spacing w:before="0" w:after="0"/>
               <w:jc w:val="center"/>
               <w:rPr>
@@ -1912,7 +1905,8 @@
           <w:p>
             <w:pPr>
               <w:pStyle w:val="Default"/>
-              <w:widowControl/>
+              <w:widowControl w:val="false"/>
+              <w:suppressAutoHyphens w:val="true"/>
               <w:spacing w:before="0" w:after="0"/>
               <w:jc w:val="left"/>
               <w:rPr>
@@ -1944,7 +1938,8 @@
           <w:p>
             <w:pPr>
               <w:pStyle w:val="Default"/>
-              <w:widowControl/>
+              <w:widowControl w:val="false"/>
+              <w:suppressAutoHyphens w:val="true"/>
               <w:spacing w:before="0" w:after="0"/>
               <w:jc w:val="center"/>
               <w:rPr>
@@ -1955,10 +1950,9 @@
             </w:pPr>
             <w:r>
               <w:rPr>
-                <w:rFonts w:eastAsia="Calibri" w:cs="Calibri" w:cstheme="minorHAnsi" w:ascii="Calibri" w:hAnsi="Calibri"/>
-                <w:sz w:val="22"/>
-                <w:szCs w:val="22"/>
-                <w:lang w:val="en-US" w:eastAsia="en-US" w:bidi="ar-SA"/>
+                <w:rFonts w:cs="Calibri" w:cstheme="minorHAnsi" w:ascii="Calibri" w:hAnsi="Calibri"/>
+                <w:sz w:val="22"/>
+                <w:szCs w:val="22"/>
               </w:rPr>
             </w:r>
           </w:p>
@@ -1971,7 +1965,8 @@
           <w:p>
             <w:pPr>
               <w:pStyle w:val="Default"/>
-              <w:widowControl/>
+              <w:widowControl w:val="false"/>
+              <w:suppressAutoHyphens w:val="true"/>
               <w:spacing w:before="0" w:after="0"/>
               <w:jc w:val="left"/>
               <w:rPr>
@@ -2003,7 +1998,8 @@
           <w:p>
             <w:pPr>
               <w:pStyle w:val="Default"/>
-              <w:widowControl/>
+              <w:widowControl w:val="false"/>
+              <w:suppressAutoHyphens w:val="true"/>
               <w:spacing w:before="0" w:after="0"/>
               <w:jc w:val="center"/>
               <w:rPr>
@@ -2014,10 +2010,9 @@
             </w:pPr>
             <w:r>
               <w:rPr>
-                <w:rFonts w:eastAsia="Calibri" w:cs="Calibri" w:cstheme="minorHAnsi" w:ascii="Calibri" w:hAnsi="Calibri"/>
-                <w:sz w:val="22"/>
-                <w:szCs w:val="22"/>
-                <w:lang w:val="en-US" w:eastAsia="en-US" w:bidi="ar-SA"/>
+                <w:rFonts w:cs="Calibri" w:cstheme="minorHAnsi" w:ascii="Calibri" w:hAnsi="Calibri"/>
+                <w:sz w:val="22"/>
+                <w:szCs w:val="22"/>
               </w:rPr>
             </w:r>
           </w:p>
@@ -2030,7 +2025,8 @@
           <w:p>
             <w:pPr>
               <w:pStyle w:val="Default"/>
-              <w:widowControl/>
+              <w:widowControl w:val="false"/>
+              <w:suppressAutoHyphens w:val="true"/>
               <w:spacing w:before="0" w:after="0"/>
               <w:jc w:val="left"/>
               <w:rPr>
@@ -2062,7 +2058,8 @@
           <w:p>
             <w:pPr>
               <w:pStyle w:val="Default"/>
-              <w:widowControl/>
+              <w:widowControl w:val="false"/>
+              <w:suppressAutoHyphens w:val="true"/>
               <w:spacing w:before="0" w:after="0"/>
               <w:jc w:val="center"/>
               <w:rPr>
@@ -2073,10 +2070,9 @@
             </w:pPr>
             <w:r>
               <w:rPr>
-                <w:rFonts w:eastAsia="Calibri" w:cs="Calibri" w:cstheme="minorHAnsi" w:ascii="Calibri" w:hAnsi="Calibri"/>
-                <w:sz w:val="22"/>
-                <w:szCs w:val="22"/>
-                <w:lang w:val="en-US" w:eastAsia="en-US" w:bidi="ar-SA"/>
+                <w:rFonts w:cs="Calibri" w:cstheme="minorHAnsi" w:ascii="Calibri" w:hAnsi="Calibri"/>
+                <w:sz w:val="22"/>
+                <w:szCs w:val="22"/>
               </w:rPr>
             </w:r>
           </w:p>
@@ -2089,7 +2085,8 @@
           <w:p>
             <w:pPr>
               <w:pStyle w:val="Default"/>
-              <w:widowControl/>
+              <w:widowControl w:val="false"/>
+              <w:suppressAutoHyphens w:val="true"/>
               <w:spacing w:before="0" w:after="0"/>
               <w:jc w:val="left"/>
               <w:rPr>
@@ -2124,7 +2121,8 @@
           <w:p>
             <w:pPr>
               <w:pStyle w:val="Default"/>
-              <w:widowControl/>
+              <w:widowControl w:val="false"/>
+              <w:suppressAutoHyphens w:val="true"/>
               <w:spacing w:before="0" w:after="0"/>
               <w:jc w:val="center"/>
               <w:rPr>
@@ -2135,10 +2133,9 @@
             </w:pPr>
             <w:r>
               <w:rPr>
-                <w:rFonts w:eastAsia="Calibri" w:cs="Calibri" w:cstheme="minorHAnsi" w:ascii="Calibri" w:hAnsi="Calibri"/>
-                <w:sz w:val="22"/>
-                <w:szCs w:val="22"/>
-                <w:lang w:val="en-US" w:eastAsia="en-US" w:bidi="ar-SA"/>
+                <w:rFonts w:cs="Calibri" w:cstheme="minorHAnsi" w:ascii="Calibri" w:hAnsi="Calibri"/>
+                <w:sz w:val="22"/>
+                <w:szCs w:val="22"/>
               </w:rPr>
             </w:r>
           </w:p>
@@ -2151,7 +2148,8 @@
           <w:p>
             <w:pPr>
               <w:pStyle w:val="Default"/>
-              <w:widowControl/>
+              <w:widowControl w:val="false"/>
+              <w:suppressAutoHyphens w:val="true"/>
               <w:spacing w:before="0" w:after="0"/>
               <w:jc w:val="left"/>
               <w:rPr>
@@ -2183,7 +2181,8 @@
           <w:p>
             <w:pPr>
               <w:pStyle w:val="Default"/>
-              <w:widowControl/>
+              <w:widowControl w:val="false"/>
+              <w:suppressAutoHyphens w:val="true"/>
               <w:spacing w:before="0" w:after="0"/>
               <w:jc w:val="center"/>
               <w:rPr>
@@ -2194,10 +2193,9 @@
             </w:pPr>
             <w:r>
               <w:rPr>
-                <w:rFonts w:eastAsia="Calibri" w:cs="Calibri" w:cstheme="minorHAnsi" w:ascii="Calibri" w:hAnsi="Calibri"/>
-                <w:sz w:val="22"/>
-                <w:szCs w:val="22"/>
-                <w:lang w:val="en-US" w:eastAsia="en-US" w:bidi="ar-SA"/>
+                <w:rFonts w:cs="Calibri" w:cstheme="minorHAnsi" w:ascii="Calibri" w:hAnsi="Calibri"/>
+                <w:sz w:val="22"/>
+                <w:szCs w:val="22"/>
               </w:rPr>
             </w:r>
           </w:p>
@@ -2210,7 +2208,8 @@
           <w:p>
             <w:pPr>
               <w:pStyle w:val="Default"/>
-              <w:widowControl/>
+              <w:widowControl w:val="false"/>
+              <w:suppressAutoHyphens w:val="true"/>
               <w:spacing w:before="0" w:after="0"/>
               <w:jc w:val="left"/>
               <w:rPr>
@@ -2242,7 +2241,8 @@
           <w:p>
             <w:pPr>
               <w:pStyle w:val="Default"/>
-              <w:widowControl/>
+              <w:widowControl w:val="false"/>
+              <w:suppressAutoHyphens w:val="true"/>
               <w:spacing w:before="0" w:after="0"/>
               <w:jc w:val="center"/>
               <w:rPr>
@@ -2253,10 +2253,9 @@
             </w:pPr>
             <w:r>
               <w:rPr>
-                <w:rFonts w:eastAsia="Calibri" w:cs="Calibri" w:cstheme="minorHAnsi" w:ascii="Calibri" w:hAnsi="Calibri"/>
-                <w:sz w:val="22"/>
-                <w:szCs w:val="22"/>
-                <w:lang w:val="en-US" w:eastAsia="en-US" w:bidi="ar-SA"/>
+                <w:rFonts w:cs="Calibri" w:cstheme="minorHAnsi" w:ascii="Calibri" w:hAnsi="Calibri"/>
+                <w:sz w:val="22"/>
+                <w:szCs w:val="22"/>
               </w:rPr>
             </w:r>
           </w:p>
@@ -2269,7 +2268,8 @@
           <w:p>
             <w:pPr>
               <w:pStyle w:val="Default"/>
-              <w:widowControl/>
+              <w:widowControl w:val="false"/>
+              <w:suppressAutoHyphens w:val="true"/>
               <w:spacing w:before="0" w:after="0"/>
               <w:jc w:val="left"/>
               <w:rPr>
@@ -2302,7 +2302,8 @@
           <w:p>
             <w:pPr>
               <w:pStyle w:val="Default"/>
-              <w:widowControl/>
+              <w:widowControl w:val="false"/>
+              <w:suppressAutoHyphens w:val="true"/>
               <w:spacing w:before="0" w:after="0"/>
               <w:jc w:val="left"/>
               <w:rPr>
@@ -2336,7 +2337,8 @@
           <w:p>
             <w:pPr>
               <w:pStyle w:val="Default"/>
-              <w:widowControl/>
+              <w:widowControl w:val="false"/>
+              <w:suppressAutoHyphens w:val="true"/>
               <w:spacing w:before="0" w:after="0"/>
               <w:jc w:val="center"/>
               <w:rPr>
@@ -2364,7 +2366,8 @@
           <w:p>
             <w:pPr>
               <w:pStyle w:val="Default"/>
-              <w:widowControl/>
+              <w:widowControl w:val="false"/>
+              <w:suppressAutoHyphens w:val="true"/>
               <w:spacing w:before="0" w:after="0"/>
               <w:jc w:val="left"/>
               <w:rPr>
@@ -2399,7 +2402,8 @@
           <w:p>
             <w:pPr>
               <w:pStyle w:val="Default"/>
-              <w:widowControl/>
+              <w:widowControl w:val="false"/>
+              <w:suppressAutoHyphens w:val="true"/>
               <w:spacing w:before="0" w:after="0"/>
               <w:jc w:val="center"/>
               <w:rPr>
@@ -2413,12 +2417,11 @@
             </w:pPr>
             <w:r>
               <w:rPr>
-                <w:rFonts w:eastAsia="Calibri" w:cs="Calibri" w:cstheme="minorHAnsi" w:ascii="Calibri" w:hAnsi="Calibri"/>
+                <w:rFonts w:cs="Calibri" w:cstheme="minorHAnsi" w:ascii="Calibri" w:hAnsi="Calibri"/>
                 <w:b/>
                 <w:bCs/>
                 <w:sz w:val="22"/>
                 <w:szCs w:val="22"/>
-                <w:lang w:val="en-US" w:eastAsia="en-US" w:bidi="ar-SA"/>
               </w:rPr>
             </w:r>
           </w:p>
@@ -2431,7 +2434,8 @@
           <w:p>
             <w:pPr>
               <w:pStyle w:val="Default"/>
-              <w:widowControl/>
+              <w:widowControl w:val="false"/>
+              <w:suppressAutoHyphens w:val="true"/>
               <w:spacing w:before="0" w:after="0"/>
               <w:jc w:val="left"/>
               <w:rPr>
@@ -2463,7 +2467,8 @@
           <w:p>
             <w:pPr>
               <w:pStyle w:val="Default"/>
-              <w:widowControl/>
+              <w:widowControl w:val="false"/>
+              <w:suppressAutoHyphens w:val="true"/>
               <w:spacing w:before="0" w:after="0"/>
               <w:jc w:val="center"/>
               <w:rPr>
@@ -2477,19 +2482,19 @@
             </w:pPr>
             <w:r>
               <w:rPr>
-                <w:rFonts w:eastAsia="Calibri" w:cs="Calibri" w:cstheme="minorHAnsi" w:ascii="Calibri" w:hAnsi="Calibri"/>
+                <w:rFonts w:cs="Calibri" w:cstheme="minorHAnsi" w:ascii="Calibri" w:hAnsi="Calibri"/>
                 <w:b/>
                 <w:bCs/>
                 <w:sz w:val="22"/>
                 <w:szCs w:val="22"/>
-                <w:lang w:val="en-US" w:eastAsia="en-US" w:bidi="ar-SA"/>
               </w:rPr>
             </w:r>
           </w:p>
           <w:p>
             <w:pPr>
               <w:pStyle w:val="Normal"/>
-              <w:widowControl/>
+              <w:widowControl w:val="false"/>
+              <w:suppressAutoHyphens w:val="true"/>
               <w:spacing w:before="0" w:after="0"/>
               <w:jc w:val="center"/>
               <w:rPr>
@@ -2520,7 +2525,8 @@
           <w:p>
             <w:pPr>
               <w:pStyle w:val="Default"/>
-              <w:widowControl/>
+              <w:widowControl w:val="false"/>
+              <w:suppressAutoHyphens w:val="true"/>
               <w:spacing w:before="0" w:after="0"/>
               <w:jc w:val="left"/>
               <w:rPr>
@@ -2552,7 +2558,8 @@
           <w:p>
             <w:pPr>
               <w:pStyle w:val="Default"/>
-              <w:widowControl/>
+              <w:widowControl w:val="false"/>
+              <w:suppressAutoHyphens w:val="true"/>
               <w:spacing w:before="0" w:after="0"/>
               <w:jc w:val="center"/>
               <w:rPr>
@@ -2566,12 +2573,11 @@
             </w:pPr>
             <w:r>
               <w:rPr>
-                <w:rFonts w:eastAsia="Calibri" w:cs="Calibri" w:cstheme="minorHAnsi" w:ascii="Calibri" w:hAnsi="Calibri"/>
+                <w:rFonts w:cs="Calibri" w:cstheme="minorHAnsi" w:ascii="Calibri" w:hAnsi="Calibri"/>
                 <w:b/>
                 <w:bCs/>
                 <w:sz w:val="22"/>
                 <w:szCs w:val="22"/>
-                <w:lang w:val="en-US" w:eastAsia="en-US" w:bidi="ar-SA"/>
               </w:rPr>
             </w:r>
           </w:p>
@@ -2584,7 +2590,8 @@
           <w:p>
             <w:pPr>
               <w:pStyle w:val="Default"/>
-              <w:widowControl/>
+              <w:widowControl w:val="false"/>
+              <w:suppressAutoHyphens w:val="true"/>
               <w:spacing w:before="0" w:after="0"/>
               <w:jc w:val="left"/>
               <w:rPr>
@@ -2636,7 +2643,8 @@
           <w:p>
             <w:pPr>
               <w:pStyle w:val="Default"/>
-              <w:widowControl/>
+              <w:widowControl w:val="false"/>
+              <w:suppressAutoHyphens w:val="true"/>
               <w:spacing w:before="0" w:after="0"/>
               <w:jc w:val="center"/>
               <w:rPr>
@@ -2650,12 +2658,11 @@
             </w:pPr>
             <w:r>
               <w:rPr>
-                <w:rFonts w:eastAsia="Calibri" w:cs="Calibri" w:cstheme="minorHAnsi" w:ascii="Calibri" w:hAnsi="Calibri"/>
+                <w:rFonts w:cs="Calibri" w:cstheme="minorHAnsi" w:ascii="Calibri" w:hAnsi="Calibri"/>
                 <w:b/>
                 <w:bCs/>
                 <w:sz w:val="22"/>
                 <w:szCs w:val="22"/>
-                <w:lang w:val="en-US" w:eastAsia="en-US" w:bidi="ar-SA"/>
               </w:rPr>
             </w:r>
           </w:p>
@@ -2668,7 +2675,8 @@
           <w:p>
             <w:pPr>
               <w:pStyle w:val="Default"/>
-              <w:widowControl/>
+              <w:widowControl w:val="false"/>
+              <w:suppressAutoHyphens w:val="true"/>
               <w:spacing w:before="0" w:after="0"/>
               <w:jc w:val="left"/>
               <w:rPr>
@@ -2701,7 +2709,8 @@
           <w:p>
             <w:pPr>
               <w:pStyle w:val="Default"/>
-              <w:widowControl/>
+              <w:widowControl w:val="false"/>
+              <w:suppressAutoHyphens w:val="true"/>
               <w:spacing w:before="0" w:after="0"/>
               <w:jc w:val="left"/>
               <w:rPr>
@@ -2735,7 +2744,8 @@
           <w:p>
             <w:pPr>
               <w:pStyle w:val="Default"/>
-              <w:widowControl/>
+              <w:widowControl w:val="false"/>
+              <w:suppressAutoHyphens w:val="true"/>
               <w:spacing w:before="0" w:after="0"/>
               <w:jc w:val="center"/>
               <w:rPr>
@@ -2746,10 +2756,9 @@
             </w:pPr>
             <w:r>
               <w:rPr>
-                <w:rFonts w:eastAsia="Calibri" w:cs="Calibri" w:cstheme="minorHAnsi" w:ascii="Calibri" w:hAnsi="Calibri"/>
-                <w:sz w:val="22"/>
-                <w:szCs w:val="22"/>
-                <w:lang w:val="en-US" w:eastAsia="en-US" w:bidi="ar-SA"/>
+                <w:rFonts w:cs="Calibri" w:cstheme="minorHAnsi" w:ascii="Calibri" w:hAnsi="Calibri"/>
+                <w:sz w:val="22"/>
+                <w:szCs w:val="22"/>
               </w:rPr>
             </w:r>
           </w:p>
@@ -2762,7 +2771,8 @@
           <w:p>
             <w:pPr>
               <w:pStyle w:val="Default"/>
-              <w:widowControl/>
+              <w:widowControl w:val="false"/>
+              <w:suppressAutoHyphens w:val="true"/>
               <w:spacing w:before="0" w:after="0"/>
               <w:jc w:val="left"/>
               <w:rPr>
@@ -2794,7 +2804,8 @@
           <w:p>
             <w:pPr>
               <w:pStyle w:val="Default"/>
-              <w:widowControl/>
+              <w:widowControl w:val="false"/>
+              <w:suppressAutoHyphens w:val="true"/>
               <w:spacing w:before="0" w:after="0"/>
               <w:jc w:val="center"/>
               <w:rPr>
@@ -2805,10 +2816,9 @@
             </w:pPr>
             <w:r>
               <w:rPr>
-                <w:rFonts w:eastAsia="Calibri" w:cs="Calibri" w:cstheme="minorHAnsi" w:ascii="Calibri" w:hAnsi="Calibri"/>
-                <w:sz w:val="22"/>
-                <w:szCs w:val="22"/>
-                <w:lang w:val="en-US" w:eastAsia="en-US" w:bidi="ar-SA"/>
+                <w:rFonts w:cs="Calibri" w:cstheme="minorHAnsi" w:ascii="Calibri" w:hAnsi="Calibri"/>
+                <w:sz w:val="22"/>
+                <w:szCs w:val="22"/>
               </w:rPr>
             </w:r>
           </w:p>
@@ -2821,7 +2831,8 @@
           <w:p>
             <w:pPr>
               <w:pStyle w:val="Default"/>
-              <w:widowControl/>
+              <w:widowControl w:val="false"/>
+              <w:suppressAutoHyphens w:val="true"/>
               <w:spacing w:before="0" w:after="0"/>
               <w:jc w:val="left"/>
               <w:rPr>
@@ -2853,7 +2864,8 @@
           <w:p>
             <w:pPr>
               <w:pStyle w:val="Default"/>
-              <w:widowControl/>
+              <w:widowControl w:val="false"/>
+              <w:suppressAutoHyphens w:val="true"/>
               <w:spacing w:before="0" w:after="0"/>
               <w:jc w:val="center"/>
               <w:rPr>
@@ -2881,7 +2893,8 @@
           <w:p>
             <w:pPr>
               <w:pStyle w:val="Default"/>
-              <w:widowControl/>
+              <w:widowControl w:val="false"/>
+              <w:suppressAutoHyphens w:val="true"/>
               <w:spacing w:before="0" w:after="0"/>
               <w:jc w:val="left"/>
               <w:rPr>
@@ -2913,7 +2926,8 @@
           <w:p>
             <w:pPr>
               <w:pStyle w:val="Default"/>
-              <w:widowControl/>
+              <w:widowControl w:val="false"/>
+              <w:suppressAutoHyphens w:val="true"/>
               <w:spacing w:before="0" w:after="0"/>
               <w:jc w:val="center"/>
               <w:rPr>
@@ -2941,7 +2955,8 @@
           <w:p>
             <w:pPr>
               <w:pStyle w:val="Default"/>
-              <w:widowControl/>
+              <w:widowControl w:val="false"/>
+              <w:suppressAutoHyphens w:val="true"/>
               <w:spacing w:before="0" w:after="0"/>
               <w:jc w:val="left"/>
               <w:rPr>
@@ -2973,7 +2988,8 @@
           <w:p>
             <w:pPr>
               <w:pStyle w:val="Default"/>
-              <w:widowControl/>
+              <w:widowControl w:val="false"/>
+              <w:suppressAutoHyphens w:val="true"/>
               <w:spacing w:before="0" w:after="0"/>
               <w:jc w:val="center"/>
               <w:rPr>
@@ -3001,7 +3017,8 @@
           <w:p>
             <w:pPr>
               <w:pStyle w:val="Default"/>
-              <w:widowControl/>
+              <w:widowControl w:val="false"/>
+              <w:suppressAutoHyphens w:val="true"/>
               <w:spacing w:before="0" w:after="0"/>
               <w:jc w:val="left"/>
               <w:rPr>
@@ -3033,7 +3050,8 @@
           <w:p>
             <w:pPr>
               <w:pStyle w:val="Default"/>
-              <w:widowControl/>
+              <w:widowControl w:val="false"/>
+              <w:suppressAutoHyphens w:val="true"/>
               <w:spacing w:before="0" w:after="0"/>
               <w:jc w:val="center"/>
               <w:rPr>
@@ -3061,7 +3079,8 @@
           <w:p>
             <w:pPr>
               <w:pStyle w:val="Default"/>
-              <w:widowControl/>
+              <w:widowControl w:val="false"/>
+              <w:suppressAutoHyphens w:val="true"/>
               <w:spacing w:before="0" w:after="0"/>
               <w:jc w:val="left"/>
               <w:rPr>
@@ -3093,7 +3112,8 @@
           <w:p>
             <w:pPr>
               <w:pStyle w:val="Default"/>
-              <w:widowControl/>
+              <w:widowControl w:val="false"/>
+              <w:suppressAutoHyphens w:val="true"/>
               <w:spacing w:before="0" w:after="0"/>
               <w:jc w:val="center"/>
               <w:rPr>
@@ -3104,10 +3124,9 @@
             </w:pPr>
             <w:r>
               <w:rPr>
-                <w:rFonts w:eastAsia="Calibri" w:cs="Calibri" w:cstheme="minorHAnsi" w:ascii="Calibri" w:hAnsi="Calibri"/>
-                <w:sz w:val="22"/>
-                <w:szCs w:val="22"/>
-                <w:lang w:val="en-US" w:eastAsia="en-US" w:bidi="ar-SA"/>
+                <w:rFonts w:cs="Calibri" w:cstheme="minorHAnsi" w:ascii="Calibri" w:hAnsi="Calibri"/>
+                <w:sz w:val="22"/>
+                <w:szCs w:val="22"/>
               </w:rPr>
             </w:r>
           </w:p>
@@ -3120,7 +3139,8 @@
           <w:p>
             <w:pPr>
               <w:pStyle w:val="Default"/>
-              <w:widowControl/>
+              <w:widowControl w:val="false"/>
+              <w:suppressAutoHyphens w:val="true"/>
               <w:spacing w:before="0" w:after="0"/>
               <w:jc w:val="left"/>
               <w:rPr>
@@ -3152,7 +3172,8 @@
           <w:p>
             <w:pPr>
               <w:pStyle w:val="Default"/>
-              <w:widowControl/>
+              <w:widowControl w:val="false"/>
+              <w:suppressAutoHyphens w:val="true"/>
               <w:spacing w:before="0" w:after="0"/>
               <w:jc w:val="center"/>
               <w:rPr>
@@ -3180,7 +3201,8 @@
           <w:p>
             <w:pPr>
               <w:pStyle w:val="Default"/>
-              <w:widowControl/>
+              <w:widowControl w:val="false"/>
+              <w:suppressAutoHyphens w:val="true"/>
               <w:spacing w:before="0" w:after="0"/>
               <w:jc w:val="left"/>
               <w:rPr>
@@ -3213,7 +3235,8 @@
           <w:p>
             <w:pPr>
               <w:pStyle w:val="Default"/>
-              <w:widowControl/>
+              <w:widowControl w:val="false"/>
+              <w:suppressAutoHyphens w:val="true"/>
               <w:spacing w:before="0" w:after="0"/>
               <w:jc w:val="left"/>
               <w:rPr>
@@ -3247,7 +3270,8 @@
           <w:p>
             <w:pPr>
               <w:pStyle w:val="Default"/>
-              <w:widowControl/>
+              <w:widowControl w:val="false"/>
+              <w:suppressAutoHyphens w:val="true"/>
               <w:spacing w:before="0" w:after="0"/>
               <w:jc w:val="center"/>
               <w:rPr>
@@ -3258,10 +3282,9 @@
             </w:pPr>
             <w:r>
               <w:rPr>
-                <w:rFonts w:eastAsia="Calibri" w:cs="Calibri" w:cstheme="minorHAnsi" w:ascii="Calibri" w:hAnsi="Calibri"/>
-                <w:sz w:val="22"/>
-                <w:szCs w:val="22"/>
-                <w:lang w:val="en-US" w:eastAsia="en-US" w:bidi="ar-SA"/>
+                <w:rFonts w:cs="Calibri" w:cstheme="minorHAnsi" w:ascii="Calibri" w:hAnsi="Calibri"/>
+                <w:sz w:val="22"/>
+                <w:szCs w:val="22"/>
               </w:rPr>
             </w:r>
           </w:p>
@@ -3274,7 +3297,8 @@
           <w:p>
             <w:pPr>
               <w:pStyle w:val="Default"/>
-              <w:widowControl/>
+              <w:widowControl w:val="false"/>
+              <w:suppressAutoHyphens w:val="true"/>
               <w:spacing w:before="0" w:after="0"/>
               <w:jc w:val="left"/>
               <w:rPr>
@@ -3306,7 +3330,8 @@
           <w:p>
             <w:pPr>
               <w:pStyle w:val="Default"/>
-              <w:widowControl/>
+              <w:widowControl w:val="false"/>
+              <w:suppressAutoHyphens w:val="true"/>
               <w:spacing w:before="0" w:after="0"/>
               <w:jc w:val="center"/>
               <w:rPr>
@@ -3317,10 +3342,9 @@
             </w:pPr>
             <w:r>
               <w:rPr>
-                <w:rFonts w:eastAsia="Calibri" w:cs="Calibri" w:cstheme="minorHAnsi" w:ascii="Calibri" w:hAnsi="Calibri"/>
-                <w:sz w:val="22"/>
-                <w:szCs w:val="22"/>
-                <w:lang w:val="en-US" w:eastAsia="en-US" w:bidi="ar-SA"/>
+                <w:rFonts w:cs="Calibri" w:cstheme="minorHAnsi" w:ascii="Calibri" w:hAnsi="Calibri"/>
+                <w:sz w:val="22"/>
+                <w:szCs w:val="22"/>
               </w:rPr>
             </w:r>
           </w:p>
@@ -3333,7 +3357,8 @@
           <w:p>
             <w:pPr>
               <w:pStyle w:val="Default"/>
-              <w:widowControl/>
+              <w:widowControl w:val="false"/>
+              <w:suppressAutoHyphens w:val="true"/>
               <w:spacing w:before="0" w:after="0"/>
               <w:jc w:val="left"/>
               <w:rPr>
@@ -3366,7 +3391,8 @@
           <w:p>
             <w:pPr>
               <w:pStyle w:val="Default"/>
-              <w:widowControl/>
+              <w:widowControl w:val="false"/>
+              <w:suppressAutoHyphens w:val="true"/>
               <w:spacing w:before="0" w:after="0"/>
               <w:jc w:val="left"/>
               <w:rPr>
@@ -3400,7 +3426,8 @@
           <w:p>
             <w:pPr>
               <w:pStyle w:val="Default"/>
-              <w:widowControl/>
+              <w:widowControl w:val="false"/>
+              <w:suppressAutoHyphens w:val="true"/>
               <w:spacing w:before="0" w:after="0"/>
               <w:jc w:val="center"/>
               <w:rPr>
@@ -3411,10 +3438,9 @@
             </w:pPr>
             <w:r>
               <w:rPr>
-                <w:rFonts w:eastAsia="Calibri" w:cs="Calibri" w:cstheme="minorHAnsi" w:ascii="Calibri" w:hAnsi="Calibri"/>
-                <w:sz w:val="22"/>
-                <w:szCs w:val="22"/>
-                <w:lang w:val="en-US" w:eastAsia="en-US" w:bidi="ar-SA"/>
+                <w:rFonts w:cs="Calibri" w:cstheme="minorHAnsi" w:ascii="Calibri" w:hAnsi="Calibri"/>
+                <w:sz w:val="22"/>
+                <w:szCs w:val="22"/>
               </w:rPr>
             </w:r>
           </w:p>
@@ -3427,7 +3453,8 @@
           <w:p>
             <w:pPr>
               <w:pStyle w:val="Default"/>
-              <w:widowControl/>
+              <w:widowControl w:val="false"/>
+              <w:suppressAutoHyphens w:val="true"/>
               <w:spacing w:before="0" w:after="0"/>
               <w:jc w:val="left"/>
               <w:rPr>
@@ -3459,7 +3486,8 @@
           <w:p>
             <w:pPr>
               <w:pStyle w:val="Default"/>
-              <w:widowControl/>
+              <w:widowControl w:val="false"/>
+              <w:suppressAutoHyphens w:val="true"/>
               <w:spacing w:before="0" w:after="0"/>
               <w:jc w:val="center"/>
               <w:rPr>
@@ -3470,10 +3498,9 @@
             </w:pPr>
             <w:r>
               <w:rPr>
-                <w:rFonts w:eastAsia="Calibri" w:cs="Calibri" w:cstheme="minorHAnsi" w:ascii="Calibri" w:hAnsi="Calibri"/>
-                <w:sz w:val="22"/>
-                <w:szCs w:val="22"/>
-                <w:lang w:val="en-US" w:eastAsia="en-US" w:bidi="ar-SA"/>
+                <w:rFonts w:cs="Calibri" w:cstheme="minorHAnsi" w:ascii="Calibri" w:hAnsi="Calibri"/>
+                <w:sz w:val="22"/>
+                <w:szCs w:val="22"/>
               </w:rPr>
             </w:r>
           </w:p>
@@ -3486,7 +3513,8 @@
           <w:p>
             <w:pPr>
               <w:pStyle w:val="Default"/>
-              <w:widowControl/>
+              <w:widowControl w:val="false"/>
+              <w:suppressAutoHyphens w:val="true"/>
               <w:spacing w:before="0" w:after="0"/>
               <w:jc w:val="left"/>
               <w:rPr>
@@ -3518,7 +3546,8 @@
           <w:p>
             <w:pPr>
               <w:pStyle w:val="Default"/>
-              <w:widowControl/>
+              <w:widowControl w:val="false"/>
+              <w:suppressAutoHyphens w:val="true"/>
               <w:spacing w:before="0" w:after="0"/>
               <w:jc w:val="center"/>
               <w:rPr>
@@ -3546,7 +3575,8 @@
           <w:p>
             <w:pPr>
               <w:pStyle w:val="Default"/>
-              <w:widowControl/>
+              <w:widowControl w:val="false"/>
+              <w:suppressAutoHyphens w:val="true"/>
               <w:spacing w:before="0" w:after="0"/>
               <w:jc w:val="left"/>
               <w:rPr>
@@ -3578,7 +3608,8 @@
           <w:p>
             <w:pPr>
               <w:pStyle w:val="Default"/>
-              <w:widowControl/>
+              <w:widowControl w:val="false"/>
+              <w:suppressAutoHyphens w:val="true"/>
               <w:spacing w:before="0" w:after="0"/>
               <w:jc w:val="center"/>
               <w:rPr>
@@ -3589,10 +3620,9 @@
             </w:pPr>
             <w:r>
               <w:rPr>
-                <w:rFonts w:eastAsia="Calibri" w:cs="Calibri" w:cstheme="minorHAnsi" w:ascii="Calibri" w:hAnsi="Calibri"/>
-                <w:sz w:val="22"/>
-                <w:szCs w:val="22"/>
-                <w:lang w:val="en-US" w:eastAsia="en-US" w:bidi="ar-SA"/>
+                <w:rFonts w:cs="Calibri" w:cstheme="minorHAnsi" w:ascii="Calibri" w:hAnsi="Calibri"/>
+                <w:sz w:val="22"/>
+                <w:szCs w:val="22"/>
               </w:rPr>
             </w:r>
           </w:p>
@@ -3605,7 +3635,8 @@
           <w:p>
             <w:pPr>
               <w:pStyle w:val="Default"/>
-              <w:widowControl/>
+              <w:widowControl w:val="false"/>
+              <w:suppressAutoHyphens w:val="true"/>
               <w:spacing w:before="0" w:after="0"/>
               <w:jc w:val="left"/>
               <w:rPr>
@@ -3637,7 +3668,8 @@
           <w:p>
             <w:pPr>
               <w:pStyle w:val="Default"/>
-              <w:widowControl/>
+              <w:widowControl w:val="false"/>
+              <w:suppressAutoHyphens w:val="true"/>
               <w:spacing w:before="0" w:after="0"/>
               <w:jc w:val="center"/>
               <w:rPr>
@@ -3648,10 +3680,9 @@
             </w:pPr>
             <w:r>
               <w:rPr>
-                <w:rFonts w:eastAsia="Calibri" w:cs="Calibri" w:cstheme="minorHAnsi" w:ascii="Calibri" w:hAnsi="Calibri"/>
-                <w:sz w:val="22"/>
-                <w:szCs w:val="22"/>
-                <w:lang w:val="en-US" w:eastAsia="en-US" w:bidi="ar-SA"/>
+                <w:rFonts w:cs="Calibri" w:cstheme="minorHAnsi" w:ascii="Calibri" w:hAnsi="Calibri"/>
+                <w:sz w:val="22"/>
+                <w:szCs w:val="22"/>
               </w:rPr>
             </w:r>
           </w:p>
@@ -3664,7 +3695,8 @@
           <w:p>
             <w:pPr>
               <w:pStyle w:val="Default"/>
-              <w:widowControl/>
+              <w:widowControl w:val="false"/>
+              <w:suppressAutoHyphens w:val="true"/>
               <w:spacing w:before="0" w:after="0"/>
               <w:jc w:val="left"/>
               <w:rPr>
@@ -3686,11 +3718,12 @@
           <w:p>
             <w:pPr>
               <w:pStyle w:val="Default"/>
-              <w:widowControl/>
+              <w:widowControl w:val="false"/>
               <w:numPr>
                 <w:ilvl w:val="0"/>
                 <w:numId w:val="1"/>
               </w:numPr>
+              <w:suppressAutoHyphens w:val="true"/>
               <w:spacing w:before="0" w:after="0"/>
               <w:jc w:val="left"/>
               <w:rPr>
@@ -3712,11 +3745,12 @@
           <w:p>
             <w:pPr>
               <w:pStyle w:val="Default"/>
-              <w:widowControl/>
+              <w:widowControl w:val="false"/>
               <w:numPr>
                 <w:ilvl w:val="0"/>
                 <w:numId w:val="1"/>
               </w:numPr>
+              <w:suppressAutoHyphens w:val="true"/>
               <w:spacing w:before="0" w:after="0"/>
               <w:jc w:val="left"/>
               <w:rPr>
@@ -3748,7 +3782,8 @@
           <w:p>
             <w:pPr>
               <w:pStyle w:val="Default"/>
-              <w:widowControl/>
+              <w:widowControl w:val="false"/>
+              <w:suppressAutoHyphens w:val="true"/>
               <w:spacing w:before="0" w:after="0"/>
               <w:jc w:val="center"/>
               <w:rPr>
@@ -3759,10 +3794,9 @@
             </w:pPr>
             <w:r>
               <w:rPr>
-                <w:rFonts w:eastAsia="Calibri" w:cs="Calibri" w:cstheme="minorHAnsi" w:ascii="Calibri" w:hAnsi="Calibri"/>
-                <w:sz w:val="22"/>
-                <w:szCs w:val="22"/>
-                <w:lang w:val="en-US" w:eastAsia="en-US" w:bidi="ar-SA"/>
+                <w:rFonts w:cs="Calibri" w:cstheme="minorHAnsi" w:ascii="Calibri" w:hAnsi="Calibri"/>
+                <w:sz w:val="22"/>
+                <w:szCs w:val="22"/>
               </w:rPr>
             </w:r>
           </w:p>
@@ -3775,7 +3809,8 @@
           <w:p>
             <w:pPr>
               <w:pStyle w:val="Default"/>
-              <w:widowControl/>
+              <w:widowControl w:val="false"/>
+              <w:suppressAutoHyphens w:val="true"/>
               <w:spacing w:before="0" w:after="0"/>
               <w:jc w:val="left"/>
               <w:rPr>
@@ -3807,7 +3842,8 @@
           <w:p>
             <w:pPr>
               <w:pStyle w:val="Default"/>
-              <w:widowControl/>
+              <w:widowControl w:val="false"/>
+              <w:suppressAutoHyphens w:val="true"/>
               <w:spacing w:before="0" w:after="0"/>
               <w:jc w:val="center"/>
               <w:rPr>
@@ -3818,10 +3854,9 @@
             </w:pPr>
             <w:r>
               <w:rPr>
-                <w:rFonts w:eastAsia="Calibri" w:cs="Calibri" w:cstheme="minorHAnsi" w:ascii="Calibri" w:hAnsi="Calibri"/>
-                <w:sz w:val="22"/>
-                <w:szCs w:val="22"/>
-                <w:lang w:val="en-US" w:eastAsia="en-US" w:bidi="ar-SA"/>
+                <w:rFonts w:cs="Calibri" w:cstheme="minorHAnsi" w:ascii="Calibri" w:hAnsi="Calibri"/>
+                <w:sz w:val="22"/>
+                <w:szCs w:val="22"/>
               </w:rPr>
             </w:r>
           </w:p>
@@ -3834,7 +3869,8 @@
           <w:p>
             <w:pPr>
               <w:pStyle w:val="Default"/>
-              <w:widowControl/>
+              <w:widowControl w:val="false"/>
+              <w:suppressAutoHyphens w:val="true"/>
               <w:spacing w:before="0" w:after="0"/>
               <w:jc w:val="left"/>
               <w:rPr>
@@ -3867,7 +3903,8 @@
           <w:p>
             <w:pPr>
               <w:pStyle w:val="Default"/>
-              <w:widowControl/>
+              <w:widowControl w:val="false"/>
+              <w:suppressAutoHyphens w:val="true"/>
               <w:spacing w:before="0" w:after="0"/>
               <w:jc w:val="left"/>
               <w:rPr>
@@ -3901,7 +3938,8 @@
           <w:p>
             <w:pPr>
               <w:pStyle w:val="Default"/>
-              <w:widowControl/>
+              <w:widowControl w:val="false"/>
+              <w:suppressAutoHyphens w:val="true"/>
               <w:spacing w:before="0" w:after="0"/>
               <w:jc w:val="center"/>
               <w:rPr>
@@ -3912,10 +3950,9 @@
             </w:pPr>
             <w:r>
               <w:rPr>
-                <w:rFonts w:eastAsia="Calibri" w:cs="Calibri" w:cstheme="minorHAnsi" w:ascii="Calibri" w:hAnsi="Calibri"/>
-                <w:sz w:val="22"/>
-                <w:szCs w:val="22"/>
-                <w:lang w:val="en-US" w:eastAsia="en-US" w:bidi="ar-SA"/>
+                <w:rFonts w:cs="Calibri" w:cstheme="minorHAnsi" w:ascii="Calibri" w:hAnsi="Calibri"/>
+                <w:sz w:val="22"/>
+                <w:szCs w:val="22"/>
               </w:rPr>
             </w:r>
           </w:p>
@@ -3928,7 +3965,8 @@
           <w:p>
             <w:pPr>
               <w:pStyle w:val="Default"/>
-              <w:widowControl/>
+              <w:widowControl w:val="false"/>
+              <w:suppressAutoHyphens w:val="true"/>
               <w:spacing w:before="0" w:after="0"/>
               <w:jc w:val="left"/>
               <w:rPr>
@@ -3960,7 +3998,8 @@
           <w:p>
             <w:pPr>
               <w:pStyle w:val="Default"/>
-              <w:widowControl/>
+              <w:widowControl w:val="false"/>
+              <w:suppressAutoHyphens w:val="true"/>
               <w:spacing w:before="0" w:after="0"/>
               <w:jc w:val="center"/>
               <w:rPr>
@@ -3971,10 +4010,9 @@
             </w:pPr>
             <w:r>
               <w:rPr>
-                <w:rFonts w:eastAsia="Calibri" w:cs="Calibri" w:cstheme="minorHAnsi" w:ascii="Calibri" w:hAnsi="Calibri"/>
-                <w:sz w:val="22"/>
-                <w:szCs w:val="22"/>
-                <w:lang w:val="en-US" w:eastAsia="en-US" w:bidi="ar-SA"/>
+                <w:rFonts w:cs="Calibri" w:cstheme="minorHAnsi" w:ascii="Calibri" w:hAnsi="Calibri"/>
+                <w:sz w:val="22"/>
+                <w:szCs w:val="22"/>
               </w:rPr>
             </w:r>
           </w:p>
@@ -3987,7 +4025,8 @@
           <w:p>
             <w:pPr>
               <w:pStyle w:val="Default"/>
-              <w:widowControl/>
+              <w:widowControl w:val="false"/>
+              <w:suppressAutoHyphens w:val="true"/>
               <w:spacing w:before="0" w:after="0"/>
               <w:jc w:val="left"/>
               <w:rPr>
@@ -4020,7 +4059,8 @@
           <w:p>
             <w:pPr>
               <w:pStyle w:val="Default"/>
-              <w:widowControl/>
+              <w:widowControl w:val="false"/>
+              <w:suppressAutoHyphens w:val="true"/>
               <w:spacing w:before="0" w:after="0"/>
               <w:jc w:val="left"/>
               <w:rPr>
@@ -4054,7 +4094,8 @@
           <w:p>
             <w:pPr>
               <w:pStyle w:val="Default"/>
-              <w:widowControl/>
+              <w:widowControl w:val="false"/>
+              <w:suppressAutoHyphens w:val="true"/>
               <w:spacing w:before="0" w:after="0"/>
               <w:jc w:val="center"/>
               <w:rPr>
@@ -4065,10 +4106,9 @@
             </w:pPr>
             <w:r>
               <w:rPr>
-                <w:rFonts w:eastAsia="Calibri" w:cs="Calibri" w:cstheme="minorHAnsi" w:ascii="Calibri" w:hAnsi="Calibri"/>
-                <w:sz w:val="22"/>
-                <w:szCs w:val="22"/>
-                <w:lang w:val="en-US" w:eastAsia="en-US" w:bidi="ar-SA"/>
+                <w:rFonts w:cs="Calibri" w:cstheme="minorHAnsi" w:ascii="Calibri" w:hAnsi="Calibri"/>
+                <w:sz w:val="22"/>
+                <w:szCs w:val="22"/>
               </w:rPr>
             </w:r>
           </w:p>
@@ -4081,7 +4121,8 @@
           <w:p>
             <w:pPr>
               <w:pStyle w:val="Default"/>
-              <w:widowControl/>
+              <w:widowControl w:val="false"/>
+              <w:suppressAutoHyphens w:val="true"/>
               <w:spacing w:before="0" w:after="0"/>
               <w:jc w:val="left"/>
               <w:rPr>
@@ -4113,7 +4154,8 @@
           <w:p>
             <w:pPr>
               <w:pStyle w:val="Default"/>
-              <w:widowControl/>
+              <w:widowControl w:val="false"/>
+              <w:suppressAutoHyphens w:val="true"/>
               <w:spacing w:before="0" w:after="0"/>
               <w:jc w:val="center"/>
               <w:rPr>
@@ -4124,10 +4166,9 @@
             </w:pPr>
             <w:r>
               <w:rPr>
-                <w:rFonts w:eastAsia="Calibri" w:cs="Calibri" w:cstheme="minorHAnsi" w:ascii="Calibri" w:hAnsi="Calibri"/>
-                <w:sz w:val="22"/>
-                <w:szCs w:val="22"/>
-                <w:lang w:val="en-US" w:eastAsia="en-US" w:bidi="ar-SA"/>
+                <w:rFonts w:cs="Calibri" w:cstheme="minorHAnsi" w:ascii="Calibri" w:hAnsi="Calibri"/>
+                <w:sz w:val="22"/>
+                <w:szCs w:val="22"/>
               </w:rPr>
             </w:r>
           </w:p>
@@ -4140,7 +4181,8 @@
           <w:p>
             <w:pPr>
               <w:pStyle w:val="Default"/>
-              <w:widowControl/>
+              <w:widowControl w:val="false"/>
+              <w:suppressAutoHyphens w:val="true"/>
               <w:spacing w:before="0" w:after="0"/>
               <w:jc w:val="left"/>
               <w:rPr>
@@ -4172,7 +4214,8 @@
           <w:p>
             <w:pPr>
               <w:pStyle w:val="Default"/>
-              <w:widowControl/>
+              <w:widowControl w:val="false"/>
+              <w:suppressAutoHyphens w:val="true"/>
               <w:spacing w:before="0" w:after="0"/>
               <w:jc w:val="center"/>
               <w:rPr>
@@ -4183,10 +4226,9 @@
             </w:pPr>
             <w:r>
               <w:rPr>
-                <w:rFonts w:eastAsia="Calibri" w:cs="Calibri" w:cstheme="minorHAnsi" w:ascii="Calibri" w:hAnsi="Calibri"/>
-                <w:sz w:val="22"/>
-                <w:szCs w:val="22"/>
-                <w:lang w:val="en-US" w:eastAsia="en-US" w:bidi="ar-SA"/>
+                <w:rFonts w:cs="Calibri" w:cstheme="minorHAnsi" w:ascii="Calibri" w:hAnsi="Calibri"/>
+                <w:sz w:val="22"/>
+                <w:szCs w:val="22"/>
               </w:rPr>
             </w:r>
           </w:p>
@@ -4199,7 +4241,8 @@
           <w:p>
             <w:pPr>
               <w:pStyle w:val="Default"/>
-              <w:widowControl/>
+              <w:widowControl w:val="false"/>
+              <w:suppressAutoHyphens w:val="true"/>
               <w:spacing w:before="0" w:after="0"/>
               <w:jc w:val="left"/>
               <w:rPr>
@@ -4232,7 +4275,8 @@
           <w:p>
             <w:pPr>
               <w:pStyle w:val="Default"/>
-              <w:widowControl/>
+              <w:widowControl w:val="false"/>
+              <w:suppressAutoHyphens w:val="true"/>
               <w:spacing w:before="0" w:after="0"/>
               <w:jc w:val="left"/>
               <w:rPr>
@@ -4266,7 +4310,8 @@
           <w:p>
             <w:pPr>
               <w:pStyle w:val="Default"/>
-              <w:widowControl/>
+              <w:widowControl w:val="false"/>
+              <w:suppressAutoHyphens w:val="true"/>
               <w:spacing w:before="0" w:after="0"/>
               <w:jc w:val="center"/>
               <w:rPr>
@@ -4277,10 +4322,9 @@
             </w:pPr>
             <w:r>
               <w:rPr>
-                <w:rFonts w:eastAsia="Calibri" w:cs="Calibri" w:cstheme="minorHAnsi" w:ascii="Calibri" w:hAnsi="Calibri"/>
-                <w:sz w:val="22"/>
-                <w:szCs w:val="22"/>
-                <w:lang w:val="en-US" w:eastAsia="en-US" w:bidi="ar-SA"/>
+                <w:rFonts w:cs="Calibri" w:cstheme="minorHAnsi" w:ascii="Calibri" w:hAnsi="Calibri"/>
+                <w:sz w:val="22"/>
+                <w:szCs w:val="22"/>
               </w:rPr>
             </w:r>
           </w:p>
@@ -4293,7 +4337,8 @@
           <w:p>
             <w:pPr>
               <w:pStyle w:val="Default"/>
-              <w:widowControl/>
+              <w:widowControl w:val="false"/>
+              <w:suppressAutoHyphens w:val="true"/>
               <w:spacing w:before="0" w:after="0"/>
               <w:jc w:val="left"/>
               <w:rPr>
@@ -4325,7 +4370,8 @@
           <w:p>
             <w:pPr>
               <w:pStyle w:val="Default"/>
-              <w:widowControl/>
+              <w:widowControl w:val="false"/>
+              <w:suppressAutoHyphens w:val="true"/>
               <w:spacing w:before="0" w:after="0"/>
               <w:jc w:val="center"/>
               <w:rPr>
@@ -4353,7 +4399,8 @@
           <w:p>
             <w:pPr>
               <w:pStyle w:val="Default"/>
-              <w:widowControl/>
+              <w:widowControl w:val="false"/>
+              <w:suppressAutoHyphens w:val="true"/>
               <w:spacing w:before="0" w:after="0"/>
               <w:jc w:val="left"/>
               <w:rPr>
@@ -4385,7 +4432,8 @@
           <w:p>
             <w:pPr>
               <w:pStyle w:val="Default"/>
-              <w:widowControl/>
+              <w:widowControl w:val="false"/>
+              <w:suppressAutoHyphens w:val="true"/>
               <w:spacing w:before="0" w:after="0"/>
               <w:jc w:val="center"/>
               <w:rPr>
@@ -4413,7 +4461,8 @@
           <w:p>
             <w:pPr>
               <w:pStyle w:val="Default"/>
-              <w:widowControl/>
+              <w:widowControl w:val="false"/>
+              <w:suppressAutoHyphens w:val="true"/>
               <w:spacing w:before="0" w:after="0"/>
               <w:jc w:val="left"/>
               <w:rPr>
@@ -4445,7 +4494,8 @@
           <w:p>
             <w:pPr>
               <w:pStyle w:val="Default"/>
-              <w:widowControl/>
+              <w:widowControl w:val="false"/>
+              <w:suppressAutoHyphens w:val="true"/>
               <w:spacing w:before="0" w:after="0"/>
               <w:jc w:val="center"/>
               <w:rPr>
@@ -4473,7 +4523,8 @@
           <w:p>
             <w:pPr>
               <w:pStyle w:val="Default"/>
-              <w:widowControl/>
+              <w:widowControl w:val="false"/>
+              <w:suppressAutoHyphens w:val="true"/>
               <w:spacing w:before="0" w:after="0"/>
               <w:jc w:val="left"/>
               <w:rPr>
@@ -4505,7 +4556,8 @@
           <w:p>
             <w:pPr>
               <w:pStyle w:val="Default"/>
-              <w:widowControl/>
+              <w:widowControl w:val="false"/>
+              <w:suppressAutoHyphens w:val="true"/>
               <w:spacing w:before="0" w:after="0"/>
               <w:jc w:val="center"/>
               <w:rPr>
@@ -4516,10 +4568,9 @@
             </w:pPr>
             <w:r>
               <w:rPr>
-                <w:rFonts w:eastAsia="Calibri" w:cs="Calibri" w:cstheme="minorHAnsi" w:ascii="Calibri" w:hAnsi="Calibri"/>
-                <w:sz w:val="22"/>
-                <w:szCs w:val="22"/>
-                <w:lang w:val="en-US" w:eastAsia="en-US" w:bidi="ar-SA"/>
+                <w:rFonts w:cs="Calibri" w:cstheme="minorHAnsi" w:ascii="Calibri" w:hAnsi="Calibri"/>
+                <w:sz w:val="22"/>
+                <w:szCs w:val="22"/>
               </w:rPr>
             </w:r>
           </w:p>
@@ -4532,7 +4583,8 @@
           <w:p>
             <w:pPr>
               <w:pStyle w:val="Default"/>
-              <w:widowControl/>
+              <w:widowControl w:val="false"/>
+              <w:suppressAutoHyphens w:val="true"/>
               <w:spacing w:before="0" w:after="0"/>
               <w:jc w:val="left"/>
               <w:rPr>
@@ -4585,7 +4637,8 @@
           <w:p>
             <w:pPr>
               <w:pStyle w:val="Default"/>
-              <w:widowControl/>
+              <w:widowControl w:val="false"/>
+              <w:suppressAutoHyphens w:val="true"/>
               <w:spacing w:before="0" w:after="0"/>
               <w:jc w:val="left"/>
               <w:rPr>
@@ -4619,7 +4672,8 @@
           <w:p>
             <w:pPr>
               <w:pStyle w:val="Default"/>
-              <w:widowControl/>
+              <w:widowControl w:val="false"/>
+              <w:suppressAutoHyphens w:val="true"/>
               <w:spacing w:before="0" w:after="0"/>
               <w:jc w:val="center"/>
               <w:rPr>
@@ -4647,7 +4701,8 @@
           <w:p>
             <w:pPr>
               <w:pStyle w:val="Default"/>
-              <w:widowControl/>
+              <w:widowControl w:val="false"/>
+              <w:suppressAutoHyphens w:val="true"/>
               <w:spacing w:before="0" w:after="0"/>
               <w:jc w:val="left"/>
               <w:rPr>
@@ -4680,7 +4735,8 @@
           <w:p>
             <w:pPr>
               <w:pStyle w:val="Default"/>
-              <w:widowControl/>
+              <w:widowControl w:val="false"/>
+              <w:suppressAutoHyphens w:val="true"/>
               <w:spacing w:before="0" w:after="0"/>
               <w:jc w:val="left"/>
               <w:rPr>
@@ -4714,7 +4770,8 @@
           <w:p>
             <w:pPr>
               <w:pStyle w:val="Default"/>
-              <w:widowControl/>
+              <w:widowControl w:val="false"/>
+              <w:suppressAutoHyphens w:val="true"/>
               <w:spacing w:before="0" w:after="0"/>
               <w:jc w:val="center"/>
               <w:rPr>
@@ -4725,10 +4782,9 @@
             </w:pPr>
             <w:r>
               <w:rPr>
-                <w:rFonts w:eastAsia="Calibri" w:cs="Calibri" w:cstheme="minorHAnsi" w:ascii="Calibri" w:hAnsi="Calibri"/>
-                <w:sz w:val="22"/>
-                <w:szCs w:val="22"/>
-                <w:lang w:val="en-US" w:eastAsia="en-US" w:bidi="ar-SA"/>
+                <w:rFonts w:cs="Calibri" w:cstheme="minorHAnsi" w:ascii="Calibri" w:hAnsi="Calibri"/>
+                <w:sz w:val="22"/>
+                <w:szCs w:val="22"/>
               </w:rPr>
             </w:r>
           </w:p>
@@ -4741,7 +4797,8 @@
           <w:p>
             <w:pPr>
               <w:pStyle w:val="Default"/>
-              <w:widowControl/>
+              <w:widowControl w:val="false"/>
+              <w:suppressAutoHyphens w:val="true"/>
               <w:spacing w:before="0" w:after="0"/>
               <w:jc w:val="left"/>
               <w:rPr>
@@ -4773,7 +4830,8 @@
           <w:p>
             <w:pPr>
               <w:pStyle w:val="Default"/>
-              <w:widowControl/>
+              <w:widowControl w:val="false"/>
+              <w:suppressAutoHyphens w:val="true"/>
               <w:spacing w:before="0" w:after="0"/>
               <w:jc w:val="center"/>
               <w:rPr>
@@ -4784,10 +4842,9 @@
             </w:pPr>
             <w:r>
               <w:rPr>
-                <w:rFonts w:eastAsia="Calibri" w:cs="Calibri" w:cstheme="minorHAnsi" w:ascii="Calibri" w:hAnsi="Calibri"/>
-                <w:sz w:val="22"/>
-                <w:szCs w:val="22"/>
-                <w:lang w:val="en-US" w:eastAsia="en-US" w:bidi="ar-SA"/>
+                <w:rFonts w:cs="Calibri" w:cstheme="minorHAnsi" w:ascii="Calibri" w:hAnsi="Calibri"/>
+                <w:sz w:val="22"/>
+                <w:szCs w:val="22"/>
               </w:rPr>
             </w:r>
           </w:p>
@@ -4800,7 +4857,8 @@
           <w:p>
             <w:pPr>
               <w:pStyle w:val="Default"/>
-              <w:widowControl/>
+              <w:widowControl w:val="false"/>
+              <w:suppressAutoHyphens w:val="true"/>
               <w:spacing w:before="0" w:after="0"/>
               <w:jc w:val="left"/>
               <w:rPr>
@@ -4833,7 +4891,8 @@
           <w:p>
             <w:pPr>
               <w:pStyle w:val="Default"/>
-              <w:widowControl/>
+              <w:widowControl w:val="false"/>
+              <w:suppressAutoHyphens w:val="true"/>
               <w:spacing w:before="0" w:after="0"/>
               <w:jc w:val="left"/>
               <w:rPr>
@@ -4867,7 +4926,8 @@
           <w:p>
             <w:pPr>
               <w:pStyle w:val="Default"/>
-              <w:widowControl/>
+              <w:widowControl w:val="false"/>
+              <w:suppressAutoHyphens w:val="true"/>
               <w:spacing w:before="0" w:after="0"/>
               <w:jc w:val="center"/>
               <w:rPr>
@@ -4878,10 +4938,9 @@
             </w:pPr>
             <w:r>
               <w:rPr>
-                <w:rFonts w:eastAsia="Calibri" w:cs="Calibri" w:cstheme="minorHAnsi" w:ascii="Calibri" w:hAnsi="Calibri"/>
-                <w:sz w:val="22"/>
-                <w:szCs w:val="22"/>
-                <w:lang w:val="en-US" w:eastAsia="en-US" w:bidi="ar-SA"/>
+                <w:rFonts w:cs="Calibri" w:cstheme="minorHAnsi" w:ascii="Calibri" w:hAnsi="Calibri"/>
+                <w:sz w:val="22"/>
+                <w:szCs w:val="22"/>
               </w:rPr>
             </w:r>
           </w:p>
@@ -4894,7 +4953,8 @@
           <w:p>
             <w:pPr>
               <w:pStyle w:val="Default"/>
-              <w:widowControl/>
+              <w:widowControl w:val="false"/>
+              <w:suppressAutoHyphens w:val="true"/>
               <w:spacing w:before="0" w:after="0"/>
               <w:jc w:val="left"/>
               <w:rPr>
@@ -4926,7 +4986,8 @@
           <w:p>
             <w:pPr>
               <w:pStyle w:val="Default"/>
-              <w:widowControl/>
+              <w:widowControl w:val="false"/>
+              <w:suppressAutoHyphens w:val="true"/>
               <w:spacing w:before="0" w:after="0"/>
               <w:jc w:val="center"/>
               <w:rPr>
@@ -4937,10 +4998,9 @@
             </w:pPr>
             <w:r>
               <w:rPr>
-                <w:rFonts w:eastAsia="Calibri" w:cs="Calibri" w:cstheme="minorHAnsi" w:ascii="Calibri" w:hAnsi="Calibri"/>
-                <w:sz w:val="22"/>
-                <w:szCs w:val="22"/>
-                <w:lang w:val="en-US" w:eastAsia="en-US" w:bidi="ar-SA"/>
+                <w:rFonts w:cs="Calibri" w:cstheme="minorHAnsi" w:ascii="Calibri" w:hAnsi="Calibri"/>
+                <w:sz w:val="22"/>
+                <w:szCs w:val="22"/>
               </w:rPr>
             </w:r>
           </w:p>
@@ -4953,7 +5013,8 @@
           <w:p>
             <w:pPr>
               <w:pStyle w:val="Default"/>
-              <w:widowControl/>
+              <w:widowControl w:val="false"/>
+              <w:suppressAutoHyphens w:val="true"/>
               <w:spacing w:before="0" w:after="0"/>
               <w:jc w:val="left"/>
               <w:rPr>
@@ -4985,7 +5046,8 @@
           <w:p>
             <w:pPr>
               <w:pStyle w:val="Default"/>
-              <w:widowControl/>
+              <w:widowControl w:val="false"/>
+              <w:suppressAutoHyphens w:val="true"/>
               <w:spacing w:before="0" w:after="0"/>
               <w:jc w:val="center"/>
               <w:rPr>
@@ -4996,10 +5058,9 @@
             </w:pPr>
             <w:r>
               <w:rPr>
-                <w:rFonts w:eastAsia="Calibri" w:cs="Calibri" w:cstheme="minorHAnsi" w:ascii="Calibri" w:hAnsi="Calibri"/>
-                <w:sz w:val="22"/>
-                <w:szCs w:val="22"/>
-                <w:lang w:val="en-US" w:eastAsia="en-US" w:bidi="ar-SA"/>
+                <w:rFonts w:cs="Calibri" w:cstheme="minorHAnsi" w:ascii="Calibri" w:hAnsi="Calibri"/>
+                <w:sz w:val="22"/>
+                <w:szCs w:val="22"/>
               </w:rPr>
             </w:r>
           </w:p>
@@ -5012,7 +5073,8 @@
           <w:p>
             <w:pPr>
               <w:pStyle w:val="Default"/>
-              <w:widowControl/>
+              <w:widowControl w:val="false"/>
+              <w:suppressAutoHyphens w:val="true"/>
               <w:spacing w:before="0" w:after="0"/>
               <w:jc w:val="left"/>
               <w:rPr>
@@ -5044,7 +5106,8 @@
           <w:p>
             <w:pPr>
               <w:pStyle w:val="Default"/>
-              <w:widowControl/>
+              <w:widowControl w:val="false"/>
+              <w:suppressAutoHyphens w:val="true"/>
               <w:spacing w:before="0" w:after="0"/>
               <w:jc w:val="center"/>
               <w:rPr>
@@ -5072,7 +5135,8 @@
           <w:p>
             <w:pPr>
               <w:pStyle w:val="Default"/>
-              <w:widowControl/>
+              <w:widowControl w:val="false"/>
+              <w:suppressAutoHyphens w:val="true"/>
               <w:spacing w:before="0" w:after="0"/>
               <w:jc w:val="left"/>
               <w:rPr>
@@ -5105,7 +5169,8 @@
           <w:p>
             <w:pPr>
               <w:pStyle w:val="Default"/>
-              <w:widowControl/>
+              <w:widowControl w:val="false"/>
+              <w:suppressAutoHyphens w:val="true"/>
               <w:spacing w:before="0" w:after="0"/>
               <w:jc w:val="left"/>
               <w:rPr>
@@ -5139,7 +5204,8 @@
           <w:p>
             <w:pPr>
               <w:pStyle w:val="Default"/>
-              <w:widowControl/>
+              <w:widowControl w:val="false"/>
+              <w:suppressAutoHyphens w:val="true"/>
               <w:spacing w:before="0" w:after="0"/>
               <w:jc w:val="center"/>
               <w:rPr>
@@ -5167,7 +5233,8 @@
           <w:p>
             <w:pPr>
               <w:pStyle w:val="Default"/>
-              <w:widowControl/>
+              <w:widowControl w:val="false"/>
+              <w:suppressAutoHyphens w:val="true"/>
               <w:spacing w:before="0" w:after="0"/>
               <w:jc w:val="left"/>
               <w:rPr>
@@ -5199,7 +5266,8 @@
           <w:p>
             <w:pPr>
               <w:pStyle w:val="Default"/>
-              <w:widowControl/>
+              <w:widowControl w:val="false"/>
+              <w:suppressAutoHyphens w:val="true"/>
               <w:spacing w:before="0" w:after="0"/>
               <w:jc w:val="center"/>
               <w:rPr>
@@ -5210,10 +5278,9 @@
             </w:pPr>
             <w:r>
               <w:rPr>
-                <w:rFonts w:eastAsia="Calibri" w:cs="Calibri" w:cstheme="minorHAnsi" w:ascii="Calibri" w:hAnsi="Calibri"/>
-                <w:sz w:val="22"/>
-                <w:szCs w:val="22"/>
-                <w:lang w:val="en-US" w:eastAsia="en-US" w:bidi="ar-SA"/>
+                <w:rFonts w:cs="Calibri" w:cstheme="minorHAnsi" w:ascii="Calibri" w:hAnsi="Calibri"/>
+                <w:sz w:val="22"/>
+                <w:szCs w:val="22"/>
               </w:rPr>
             </w:r>
           </w:p>
@@ -5226,7 +5293,8 @@
           <w:p>
             <w:pPr>
               <w:pStyle w:val="Default"/>
-              <w:widowControl/>
+              <w:widowControl w:val="false"/>
+              <w:suppressAutoHyphens w:val="true"/>
               <w:spacing w:before="0" w:after="0"/>
               <w:jc w:val="left"/>
               <w:rPr>
@@ -5258,7 +5326,8 @@
           <w:p>
             <w:pPr>
               <w:pStyle w:val="Default"/>
-              <w:widowControl/>
+              <w:widowControl w:val="false"/>
+              <w:suppressAutoHyphens w:val="true"/>
               <w:spacing w:before="0" w:after="0"/>
               <w:jc w:val="center"/>
               <w:rPr>
@@ -5269,10 +5338,9 @@
             </w:pPr>
             <w:r>
               <w:rPr>
-                <w:rFonts w:eastAsia="Calibri" w:cs="Calibri" w:cstheme="minorHAnsi" w:ascii="Calibri" w:hAnsi="Calibri"/>
-                <w:sz w:val="22"/>
-                <w:szCs w:val="22"/>
-                <w:lang w:val="en-US" w:eastAsia="en-US" w:bidi="ar-SA"/>
+                <w:rFonts w:cs="Calibri" w:cstheme="minorHAnsi" w:ascii="Calibri" w:hAnsi="Calibri"/>
+                <w:sz w:val="22"/>
+                <w:szCs w:val="22"/>
               </w:rPr>
             </w:r>
           </w:p>
@@ -5285,7 +5353,8 @@
           <w:p>
             <w:pPr>
               <w:pStyle w:val="Default"/>
-              <w:widowControl/>
+              <w:widowControl w:val="false"/>
+              <w:suppressAutoHyphens w:val="true"/>
               <w:spacing w:before="0" w:after="0"/>
               <w:jc w:val="left"/>
               <w:rPr>
@@ -5317,7 +5386,8 @@
           <w:p>
             <w:pPr>
               <w:pStyle w:val="Default"/>
-              <w:widowControl/>
+              <w:widowControl w:val="false"/>
+              <w:suppressAutoHyphens w:val="true"/>
               <w:spacing w:before="0" w:after="0"/>
               <w:jc w:val="center"/>
               <w:rPr>
@@ -5345,7 +5415,8 @@
           <w:p>
             <w:pPr>
               <w:pStyle w:val="Default"/>
-              <w:widowControl/>
+              <w:widowControl w:val="false"/>
+              <w:suppressAutoHyphens w:val="true"/>
               <w:spacing w:before="0" w:after="0"/>
               <w:jc w:val="left"/>
               <w:rPr>
@@ -5377,7 +5448,8 @@
           <w:p>
             <w:pPr>
               <w:pStyle w:val="Default"/>
-              <w:widowControl/>
+              <w:widowControl w:val="false"/>
+              <w:suppressAutoHyphens w:val="true"/>
               <w:spacing w:before="0" w:after="0"/>
               <w:jc w:val="center"/>
               <w:rPr>
@@ -5388,10 +5460,9 @@
             </w:pPr>
             <w:r>
               <w:rPr>
-                <w:rFonts w:eastAsia="Calibri" w:cs="Calibri" w:cstheme="minorHAnsi" w:ascii="Calibri" w:hAnsi="Calibri"/>
-                <w:sz w:val="22"/>
-                <w:szCs w:val="22"/>
-                <w:lang w:val="en-US" w:eastAsia="en-US" w:bidi="ar-SA"/>
+                <w:rFonts w:cs="Calibri" w:cstheme="minorHAnsi" w:ascii="Calibri" w:hAnsi="Calibri"/>
+                <w:sz w:val="22"/>
+                <w:szCs w:val="22"/>
               </w:rPr>
             </w:r>
           </w:p>
@@ -5404,7 +5475,8 @@
           <w:p>
             <w:pPr>
               <w:pStyle w:val="Default"/>
-              <w:widowControl/>
+              <w:widowControl w:val="false"/>
+              <w:suppressAutoHyphens w:val="true"/>
               <w:spacing w:before="0" w:after="0"/>
               <w:jc w:val="left"/>
               <w:rPr>
@@ -5437,7 +5509,8 @@
           <w:p>
             <w:pPr>
               <w:pStyle w:val="Default"/>
-              <w:widowControl/>
+              <w:widowControl w:val="false"/>
+              <w:suppressAutoHyphens w:val="true"/>
               <w:spacing w:before="0" w:after="0"/>
               <w:jc w:val="left"/>
               <w:rPr>
@@ -5471,7 +5544,8 @@
           <w:p>
             <w:pPr>
               <w:pStyle w:val="Default"/>
-              <w:widowControl/>
+              <w:widowControl w:val="false"/>
+              <w:suppressAutoHyphens w:val="true"/>
               <w:spacing w:before="0" w:after="0"/>
               <w:jc w:val="center"/>
               <w:rPr>
@@ -5482,10 +5556,9 @@
             </w:pPr>
             <w:r>
               <w:rPr>
-                <w:rFonts w:eastAsia="Calibri" w:cs="Calibri" w:cstheme="minorHAnsi" w:ascii="Calibri" w:hAnsi="Calibri"/>
-                <w:sz w:val="22"/>
-                <w:szCs w:val="22"/>
-                <w:lang w:val="en-US" w:eastAsia="en-US" w:bidi="ar-SA"/>
+                <w:rFonts w:cs="Calibri" w:cstheme="minorHAnsi" w:ascii="Calibri" w:hAnsi="Calibri"/>
+                <w:sz w:val="22"/>
+                <w:szCs w:val="22"/>
               </w:rPr>
             </w:r>
           </w:p>
@@ -5498,7 +5571,8 @@
           <w:p>
             <w:pPr>
               <w:pStyle w:val="Default"/>
-              <w:widowControl/>
+              <w:widowControl w:val="false"/>
+              <w:suppressAutoHyphens w:val="true"/>
               <w:spacing w:before="0" w:after="0"/>
               <w:jc w:val="left"/>
               <w:rPr>
@@ -5531,7 +5605,8 @@
           <w:p>
             <w:pPr>
               <w:pStyle w:val="Default"/>
-              <w:widowControl/>
+              <w:widowControl w:val="false"/>
+              <w:suppressAutoHyphens w:val="true"/>
               <w:spacing w:before="0" w:after="0"/>
               <w:jc w:val="left"/>
               <w:rPr>
@@ -5565,7 +5640,8 @@
           <w:p>
             <w:pPr>
               <w:pStyle w:val="Default"/>
-              <w:widowControl/>
+              <w:widowControl w:val="false"/>
+              <w:suppressAutoHyphens w:val="true"/>
               <w:spacing w:before="0" w:after="0"/>
               <w:jc w:val="center"/>
               <w:rPr>
@@ -5593,7 +5669,8 @@
           <w:p>
             <w:pPr>
               <w:pStyle w:val="Default"/>
-              <w:widowControl/>
+              <w:widowControl w:val="false"/>
+              <w:suppressAutoHyphens w:val="true"/>
               <w:spacing w:before="0" w:after="0"/>
               <w:jc w:val="left"/>
               <w:rPr>
@@ -6450,6 +6527,7 @@
     <w:qFormat/>
     <w:pPr>
       <w:widowControl/>
+      <w:suppressAutoHyphens w:val="true"/>
       <w:bidi w:val="0"/>
       <w:spacing w:before="0" w:after="0"/>
       <w:jc w:val="left"/>
@@ -6560,12 +6638,13 @@
     <w:rsid w:val="00ce69f8"/>
     <w:pPr>
       <w:widowControl/>
+      <w:suppressAutoHyphens w:val="true"/>
       <w:bidi w:val="0"/>
       <w:spacing w:before="0" w:after="0"/>
       <w:jc w:val="left"/>
     </w:pPr>
     <w:rPr>
-      <w:rFonts w:ascii="Arial" w:hAnsi="Arial" w:cs="Arial" w:eastAsia="Calibri"/>
+      <w:rFonts w:ascii="Arial" w:hAnsi="Arial" w:eastAsia="Calibri" w:cs="Arial"/>
       <w:color w:val="000000"/>
       <w:kern w:val="0"/>
       <w:sz w:val="24"/>

</xml_diff>